<commit_message>
Updated generaltest and testplan
</commit_message>
<xml_diff>
--- a/Documentation/Test Plan.docx
+++ b/Documentation/Test Plan.docx
@@ -295,7 +295,6 @@
           <w:lang w:eastAsia="it-IT"/>
         </w:rPr>
       </w:pPr>
-      <w:proofErr w:type="spellStart"/>
       <w:r>
         <w:rPr>
           <w:rFonts w:ascii="Arial" w:eastAsia="Arial" w:hAnsi="Arial" w:cs="Arial"/>
@@ -305,7 +304,6 @@
         </w:rPr>
         <w:t>SecureD</w:t>
       </w:r>
-      <w:proofErr w:type="spellEnd"/>
     </w:p>
     <w:p>
       <w:pPr>
@@ -458,54 +456,22 @@
           <w:sz w:val="28"/>
           <w:szCs w:val="28"/>
         </w:rPr>
-        <w:t xml:space="preserve">Lo scopo di questo documento è quello di analizzare pianificare e gestire lo sviluppo e le attività di testing del progetto </w:t>
-      </w:r>
-      <w:proofErr w:type="spellStart"/>
-      <w:r>
-        <w:rPr>
-          <w:sz w:val="28"/>
-          <w:szCs w:val="28"/>
-        </w:rPr>
-        <w:t>SecureD</w:t>
-      </w:r>
-      <w:proofErr w:type="spellEnd"/>
-      <w:r>
-        <w:rPr>
-          <w:sz w:val="28"/>
-          <w:szCs w:val="28"/>
-        </w:rPr>
-        <w:t>.</w:t>
-      </w:r>
-    </w:p>
-    <w:p>
-      <w:pPr>
-        <w:rPr>
-          <w:sz w:val="28"/>
-          <w:szCs w:val="28"/>
-        </w:rPr>
-      </w:pPr>
-      <w:r>
-        <w:rPr>
-          <w:sz w:val="28"/>
-          <w:szCs w:val="28"/>
-        </w:rPr>
-        <w:t xml:space="preserve">Questa sessione di lavoro va </w:t>
-      </w:r>
-      <w:proofErr w:type="gramStart"/>
-      <w:r>
-        <w:rPr>
-          <w:sz w:val="28"/>
-          <w:szCs w:val="28"/>
-        </w:rPr>
-        <w:t>ad</w:t>
-      </w:r>
-      <w:proofErr w:type="gramEnd"/>
-      <w:r>
-        <w:rPr>
-          <w:sz w:val="28"/>
-          <w:szCs w:val="28"/>
-        </w:rPr>
-        <w:t xml:space="preserve"> verificare l</w:t>
+        <w:t>Lo scopo di questo documento è quello di analizzare pianificare e gestire lo sviluppo e le attività di testing del progetto SecureD.</w:t>
+      </w:r>
+    </w:p>
+    <w:p>
+      <w:pPr>
+        <w:rPr>
+          <w:sz w:val="28"/>
+          <w:szCs w:val="28"/>
+        </w:rPr>
+      </w:pPr>
+      <w:r>
+        <w:rPr>
+          <w:sz w:val="28"/>
+          <w:szCs w:val="28"/>
+        </w:rPr>
+        <w:t>Questa sessione di lavoro va ad verificare l</w:t>
       </w:r>
       <w:r>
         <w:rPr>
@@ -519,17 +485,8 @@
           <w:sz w:val="28"/>
           <w:szCs w:val="28"/>
         </w:rPr>
-        <w:t xml:space="preserve">dell’applicazione </w:t>
-      </w:r>
-      <w:proofErr w:type="spellStart"/>
-      <w:r>
-        <w:rPr>
-          <w:sz w:val="28"/>
-          <w:szCs w:val="28"/>
-        </w:rPr>
-        <w:t>SecureD</w:t>
-      </w:r>
-      <w:proofErr w:type="spellEnd"/>
+        <w:t>dell’applicazione SecureD</w:t>
+      </w:r>
       <w:r>
         <w:rPr>
           <w:sz w:val="28"/>
@@ -644,7 +601,6 @@
           <w:szCs w:val="28"/>
         </w:rPr>
       </w:pPr>
-      <w:proofErr w:type="spellStart"/>
       <w:r>
         <w:rPr>
           <w:sz w:val="28"/>
@@ -659,7 +615,6 @@
         </w:rPr>
         <w:t>D</w:t>
       </w:r>
-      <w:proofErr w:type="spellEnd"/>
       <w:r>
         <w:rPr>
           <w:sz w:val="28"/>
@@ -724,15 +679,7 @@
           <w:sz w:val="28"/>
           <w:szCs w:val="28"/>
         </w:rPr>
-        <w:t xml:space="preserve">Essendo costruita per essere usata anche da utenti non affini al mondo dell’informatica </w:t>
-      </w:r>
-      <w:proofErr w:type="spellStart"/>
-      <w:r>
-        <w:rPr>
-          <w:sz w:val="28"/>
-          <w:szCs w:val="28"/>
-        </w:rPr>
-        <w:t>Secure</w:t>
+        <w:t>Essendo costruita per essere usata anche da utenti non affini al mondo dell’informatica Secure</w:t>
       </w:r>
       <w:r>
         <w:rPr>
@@ -741,7 +688,6 @@
         </w:rPr>
         <w:t>D</w:t>
       </w:r>
-      <w:proofErr w:type="spellEnd"/>
       <w:r>
         <w:rPr>
           <w:sz w:val="28"/>
@@ -798,23 +744,7 @@
           <w:sz w:val="28"/>
           <w:szCs w:val="28"/>
         </w:rPr>
-        <w:t xml:space="preserve">Nel testing si andranno a considerare la funzionalità principale di </w:t>
-      </w:r>
-      <w:proofErr w:type="spellStart"/>
-      <w:r>
-        <w:rPr>
-          <w:sz w:val="28"/>
-          <w:szCs w:val="28"/>
-        </w:rPr>
-        <w:t>SecureD</w:t>
-      </w:r>
-      <w:proofErr w:type="spellEnd"/>
-      <w:r>
-        <w:rPr>
-          <w:sz w:val="28"/>
-          <w:szCs w:val="28"/>
-        </w:rPr>
-        <w:t>.</w:t>
+        <w:t>Nel testing si andranno a considerare la funzionalità principale di SecureD.</w:t>
       </w:r>
     </w:p>
     <w:p>
@@ -1011,39 +941,7 @@
           <w:sz w:val="28"/>
           <w:szCs w:val="28"/>
         </w:rPr>
-        <w:t xml:space="preserve">La sessione di testing di </w:t>
-      </w:r>
-      <w:proofErr w:type="spellStart"/>
-      <w:r>
-        <w:rPr>
-          <w:sz w:val="28"/>
-          <w:szCs w:val="28"/>
-        </w:rPr>
-        <w:t>SecureD</w:t>
-      </w:r>
-      <w:proofErr w:type="spellEnd"/>
-      <w:r>
-        <w:rPr>
-          <w:sz w:val="28"/>
-          <w:szCs w:val="28"/>
-        </w:rPr>
-        <w:t xml:space="preserve"> è svolta usando </w:t>
-      </w:r>
-      <w:proofErr w:type="spellStart"/>
-      <w:r>
-        <w:rPr>
-          <w:sz w:val="28"/>
-          <w:szCs w:val="28"/>
-        </w:rPr>
-        <w:t>un’approccio</w:t>
-      </w:r>
-      <w:proofErr w:type="spellEnd"/>
-      <w:r>
-        <w:rPr>
-          <w:sz w:val="28"/>
-          <w:szCs w:val="28"/>
-        </w:rPr>
-        <w:t xml:space="preserve"> di tipo </w:t>
+        <w:t xml:space="preserve">La sessione di testing di SecureD è svolta usando un’approccio di tipo </w:t>
       </w:r>
       <w:r>
         <w:rPr>
@@ -1181,17 +1079,8 @@
           <w:sz w:val="28"/>
           <w:szCs w:val="28"/>
         </w:rPr>
-        <w:t xml:space="preserve">Testing sul sistema dopo il </w:t>
-      </w:r>
-      <w:proofErr w:type="spellStart"/>
-      <w:r>
-        <w:rPr>
-          <w:sz w:val="28"/>
-          <w:szCs w:val="28"/>
-        </w:rPr>
-        <w:t>porting</w:t>
-      </w:r>
-      <w:proofErr w:type="spellEnd"/>
+        <w:t>Testing sul sistema dopo il porting</w:t>
+      </w:r>
     </w:p>
     <w:p>
       <w:pPr>
@@ -1209,18 +1098,1242 @@
           <w:sz w:val="28"/>
           <w:szCs w:val="28"/>
         </w:rPr>
-        <w:t xml:space="preserve">Creazione test per verificare che i controlli di sicurezza sulla password siano equivalenti a quelli del sistema </w:t>
-      </w:r>
-      <w:proofErr w:type="spellStart"/>
-      <w:r>
-        <w:rPr>
-          <w:sz w:val="28"/>
-          <w:szCs w:val="28"/>
-        </w:rPr>
-        <w:t>pre-porting</w:t>
-      </w:r>
-      <w:proofErr w:type="spellEnd"/>
-    </w:p>
+        <w:t>Creazione test per verificare che i controlli di sicurezza sulla password siano equivalenti a quelli del sistema pre-porting</w:t>
+      </w:r>
+    </w:p>
+    <w:p>
+      <w:pPr>
+        <w:pStyle w:val="Titolo"/>
+        <w:rPr>
+          <w:noProof/>
+        </w:rPr>
+      </w:pPr>
+      <w:r>
+        <w:rPr>
+          <w:noProof/>
+        </w:rPr>
+        <w:t>TEST CASES</w:t>
+      </w:r>
+    </w:p>
+    <w:p>
+      <w:pPr>
+        <w:tabs>
+          <w:tab w:val="left" w:pos="1410"/>
+        </w:tabs>
+        <w:rPr>
+          <w:sz w:val="28"/>
+          <w:szCs w:val="28"/>
+        </w:rPr>
+      </w:pPr>
+      <w:r>
+        <w:rPr>
+          <w:sz w:val="28"/>
+          <w:szCs w:val="28"/>
+        </w:rPr>
+        <w:t xml:space="preserve">Per sviluppare i test case sarà usato il metodo del </w:t>
+      </w:r>
+      <w:r>
+        <w:rPr>
+          <w:b/>
+          <w:bCs/>
+          <w:sz w:val="28"/>
+          <w:szCs w:val="28"/>
+        </w:rPr>
+        <w:t>Category Partition</w:t>
+      </w:r>
+      <w:r>
+        <w:rPr>
+          <w:sz w:val="28"/>
+          <w:szCs w:val="28"/>
+        </w:rPr>
+        <w:t xml:space="preserve">. </w:t>
+      </w:r>
+    </w:p>
+    <w:p>
+      <w:pPr>
+        <w:tabs>
+          <w:tab w:val="left" w:pos="1410"/>
+        </w:tabs>
+        <w:rPr>
+          <w:sz w:val="28"/>
+          <w:szCs w:val="28"/>
+        </w:rPr>
+      </w:pPr>
+      <w:r>
+        <w:rPr>
+          <w:sz w:val="28"/>
+          <w:szCs w:val="28"/>
+        </w:rPr>
+        <w:t>Questo metodo consiste nell’identificare, per ogni funzionalità da testare, dei parametri e per ogni parametro individuare delle categorie che saranno poi suddivise in scelte.</w:t>
+      </w:r>
+    </w:p>
+    <w:p>
+      <w:pPr>
+        <w:tabs>
+          <w:tab w:val="left" w:pos="1410"/>
+        </w:tabs>
+        <w:rPr>
+          <w:sz w:val="28"/>
+          <w:szCs w:val="28"/>
+        </w:rPr>
+      </w:pPr>
+    </w:p>
+    <w:p>
+      <w:pPr>
+        <w:tabs>
+          <w:tab w:val="left" w:pos="1410"/>
+        </w:tabs>
+        <w:rPr>
+          <w:sz w:val="28"/>
+          <w:szCs w:val="28"/>
+        </w:rPr>
+      </w:pPr>
+      <w:r>
+        <w:rPr>
+          <w:sz w:val="28"/>
+          <w:szCs w:val="28"/>
+        </w:rPr>
+        <w:t>I test case verranno poi definiti nel documento di Test Case Specification.</w:t>
+      </w:r>
+    </w:p>
+    <w:p>
+      <w:pPr>
+        <w:tabs>
+          <w:tab w:val="left" w:pos="1410"/>
+        </w:tabs>
+        <w:rPr>
+          <w:sz w:val="28"/>
+          <w:szCs w:val="28"/>
+        </w:rPr>
+      </w:pPr>
+    </w:p>
+    <w:p>
+      <w:pPr>
+        <w:pStyle w:val="Titolo"/>
+        <w:rPr>
+          <w:noProof/>
+        </w:rPr>
+      </w:pPr>
+      <w:r>
+        <w:rPr>
+          <w:noProof/>
+        </w:rPr>
+        <w:lastRenderedPageBreak/>
+        <w:t>SPECIFICA DEI TEST CASES</w:t>
+      </w:r>
+    </w:p>
+    <w:p>
+      <w:pPr>
+        <w:tabs>
+          <w:tab w:val="left" w:pos="1410"/>
+        </w:tabs>
+        <w:rPr>
+          <w:rFonts w:ascii="Arial Narrow" w:hAnsi="Arial Narrow" w:cs="Arial"/>
+          <w:sz w:val="28"/>
+          <w:szCs w:val="28"/>
+        </w:rPr>
+      </w:pPr>
+      <w:r>
+        <w:rPr>
+          <w:rFonts w:ascii="Arial Narrow" w:hAnsi="Arial Narrow" w:cs="Arial"/>
+          <w:sz w:val="28"/>
+          <w:szCs w:val="28"/>
+        </w:rPr>
+        <w:t>Cifratura file</w:t>
+      </w:r>
+    </w:p>
+    <w:p>
+      <w:pPr>
+        <w:tabs>
+          <w:tab w:val="left" w:pos="1410"/>
+          <w:tab w:val="left" w:pos="2160"/>
+        </w:tabs>
+        <w:ind w:left="708"/>
+        <w:rPr>
+          <w:rFonts w:ascii="Arial Narrow" w:hAnsi="Arial Narrow" w:cs="Arial"/>
+          <w:sz w:val="28"/>
+          <w:szCs w:val="28"/>
+        </w:rPr>
+      </w:pPr>
+      <w:r>
+        <w:rPr>
+          <w:rFonts w:ascii="Arial Narrow" w:hAnsi="Arial Narrow" w:cs="Arial"/>
+          <w:sz w:val="28"/>
+          <w:szCs w:val="28"/>
+        </w:rPr>
+        <w:t>#Parametro</w:t>
+      </w:r>
+    </w:p>
+    <w:p>
+      <w:pPr>
+        <w:tabs>
+          <w:tab w:val="left" w:pos="1410"/>
+          <w:tab w:val="left" w:pos="2160"/>
+        </w:tabs>
+        <w:ind w:left="708"/>
+        <w:rPr>
+          <w:rFonts w:ascii="Arial Narrow" w:hAnsi="Arial Narrow" w:cs="Arial"/>
+          <w:sz w:val="28"/>
+          <w:szCs w:val="28"/>
+        </w:rPr>
+      </w:pPr>
+      <w:r>
+        <w:rPr>
+          <w:rFonts w:ascii="Arial Narrow" w:hAnsi="Arial Narrow" w:cs="Arial"/>
+          <w:sz w:val="28"/>
+          <w:szCs w:val="28"/>
+        </w:rPr>
+        <w:t>Password</w:t>
+      </w:r>
+    </w:p>
+    <w:p>
+      <w:pPr>
+        <w:tabs>
+          <w:tab w:val="left" w:pos="1410"/>
+        </w:tabs>
+        <w:ind w:left="708"/>
+        <w:rPr>
+          <w:rFonts w:ascii="Arial Narrow" w:hAnsi="Arial Narrow" w:cs="Arial"/>
+          <w:sz w:val="28"/>
+          <w:szCs w:val="28"/>
+        </w:rPr>
+      </w:pPr>
+      <w:r>
+        <w:rPr>
+          <w:rFonts w:ascii="Arial Narrow" w:hAnsi="Arial Narrow" w:cs="Arial"/>
+          <w:sz w:val="28"/>
+          <w:szCs w:val="28"/>
+        </w:rPr>
+        <w:t xml:space="preserve">    #Categorie</w:t>
+      </w:r>
+    </w:p>
+    <w:p>
+      <w:pPr>
+        <w:tabs>
+          <w:tab w:val="left" w:pos="1410"/>
+        </w:tabs>
+        <w:ind w:left="708"/>
+        <w:rPr>
+          <w:rFonts w:ascii="Arial Narrow" w:hAnsi="Arial Narrow" w:cs="Arial"/>
+          <w:sz w:val="28"/>
+          <w:szCs w:val="28"/>
+        </w:rPr>
+      </w:pPr>
+      <w:r>
+        <w:rPr>
+          <w:rFonts w:ascii="Arial Narrow" w:hAnsi="Arial Narrow" w:cs="Arial"/>
+          <w:sz w:val="28"/>
+          <w:szCs w:val="28"/>
+        </w:rPr>
+        <w:t xml:space="preserve">        LP</w:t>
+      </w:r>
+    </w:p>
+    <w:p>
+      <w:pPr>
+        <w:tabs>
+          <w:tab w:val="left" w:pos="1410"/>
+        </w:tabs>
+        <w:ind w:left="708"/>
+        <w:rPr>
+          <w:rFonts w:ascii="Arial Narrow" w:hAnsi="Arial Narrow" w:cs="Arial"/>
+          <w:sz w:val="28"/>
+          <w:szCs w:val="28"/>
+        </w:rPr>
+      </w:pPr>
+      <w:r>
+        <w:rPr>
+          <w:rFonts w:ascii="Arial Narrow" w:hAnsi="Arial Narrow" w:cs="Arial"/>
+          <w:sz w:val="28"/>
+          <w:szCs w:val="28"/>
+        </w:rPr>
+        <w:t xml:space="preserve">        1 lunghezza 0-7.   [error]</w:t>
+      </w:r>
+    </w:p>
+    <w:p>
+      <w:pPr>
+        <w:tabs>
+          <w:tab w:val="left" w:pos="1410"/>
+        </w:tabs>
+        <w:ind w:left="708"/>
+        <w:rPr>
+          <w:rFonts w:ascii="Arial Narrow" w:hAnsi="Arial Narrow" w:cs="Arial"/>
+          <w:sz w:val="28"/>
+          <w:szCs w:val="28"/>
+        </w:rPr>
+      </w:pPr>
+      <w:r>
+        <w:rPr>
+          <w:rFonts w:ascii="Arial Narrow" w:hAnsi="Arial Narrow" w:cs="Arial"/>
+          <w:sz w:val="28"/>
+          <w:szCs w:val="28"/>
+        </w:rPr>
+        <w:t xml:space="preserve">        2 lunghezza 8-</w:t>
+      </w:r>
+      <w:r>
+        <w:rPr>
+          <w:rFonts w:ascii="Arial Narrow" w:hAnsi="Arial Narrow" w:cs="Arial"/>
+          <w:sz w:val="28"/>
+          <w:szCs w:val="28"/>
+        </w:rPr>
+        <w:t>64</w:t>
+      </w:r>
+      <w:r>
+        <w:rPr>
+          <w:rFonts w:ascii="Arial Narrow" w:hAnsi="Arial Narrow" w:cs="Arial"/>
+          <w:sz w:val="28"/>
+          <w:szCs w:val="28"/>
+        </w:rPr>
+        <w:t xml:space="preserve">  [property L</w:t>
+      </w:r>
+      <w:r>
+        <w:rPr>
+          <w:rFonts w:ascii="Arial Narrow" w:hAnsi="Arial Narrow" w:cs="Arial"/>
+          <w:sz w:val="28"/>
+          <w:szCs w:val="28"/>
+        </w:rPr>
+        <w:t>P</w:t>
+      </w:r>
+      <w:r>
+        <w:rPr>
+          <w:rFonts w:ascii="Arial Narrow" w:hAnsi="Arial Narrow" w:cs="Arial"/>
+          <w:sz w:val="28"/>
+          <w:szCs w:val="28"/>
+        </w:rPr>
+        <w:t>Ok]</w:t>
+      </w:r>
+    </w:p>
+    <w:p>
+      <w:pPr>
+        <w:tabs>
+          <w:tab w:val="left" w:pos="1410"/>
+        </w:tabs>
+        <w:ind w:left="708"/>
+        <w:rPr>
+          <w:rFonts w:ascii="Arial Narrow" w:hAnsi="Arial Narrow" w:cs="Arial"/>
+          <w:sz w:val="28"/>
+          <w:szCs w:val="28"/>
+        </w:rPr>
+      </w:pPr>
+      <w:r>
+        <w:rPr>
+          <w:rFonts w:ascii="Arial Narrow" w:hAnsi="Arial Narrow" w:cs="Arial"/>
+          <w:sz w:val="28"/>
+          <w:szCs w:val="28"/>
+        </w:rPr>
+        <w:t xml:space="preserve">        3 lunghezza &gt;</w:t>
+      </w:r>
+      <w:r>
+        <w:rPr>
+          <w:rFonts w:ascii="Arial Narrow" w:hAnsi="Arial Narrow" w:cs="Arial"/>
+          <w:sz w:val="28"/>
+          <w:szCs w:val="28"/>
+        </w:rPr>
+        <w:t>64</w:t>
+      </w:r>
+      <w:r>
+        <w:rPr>
+          <w:rFonts w:ascii="Arial Narrow" w:hAnsi="Arial Narrow" w:cs="Arial"/>
+          <w:sz w:val="28"/>
+          <w:szCs w:val="28"/>
+        </w:rPr>
+        <w:t xml:space="preserve">     [error]</w:t>
+      </w:r>
+    </w:p>
+    <w:p>
+      <w:pPr>
+        <w:tabs>
+          <w:tab w:val="left" w:pos="1410"/>
+        </w:tabs>
+        <w:ind w:left="708"/>
+        <w:rPr>
+          <w:rFonts w:ascii="Arial Narrow" w:hAnsi="Arial Narrow" w:cs="Arial"/>
+          <w:sz w:val="28"/>
+          <w:szCs w:val="28"/>
+        </w:rPr>
+      </w:pPr>
+      <w:r>
+        <w:rPr>
+          <w:rFonts w:ascii="Arial Narrow" w:hAnsi="Arial Narrow" w:cs="Arial"/>
+          <w:sz w:val="28"/>
+          <w:szCs w:val="28"/>
+        </w:rPr>
+        <w:t xml:space="preserve">    </w:t>
+      </w:r>
+      <w:r>
+        <w:rPr>
+          <w:rFonts w:ascii="Arial Narrow" w:hAnsi="Arial Narrow" w:cs="Arial"/>
+          <w:sz w:val="28"/>
+          <w:szCs w:val="28"/>
+        </w:rPr>
+        <w:t>#Categorie</w:t>
+      </w:r>
+    </w:p>
+    <w:p>
+      <w:pPr>
+        <w:tabs>
+          <w:tab w:val="left" w:pos="1410"/>
+        </w:tabs>
+        <w:ind w:left="708"/>
+        <w:rPr>
+          <w:rFonts w:ascii="Arial Narrow" w:hAnsi="Arial Narrow" w:cs="Arial"/>
+          <w:sz w:val="28"/>
+          <w:szCs w:val="28"/>
+        </w:rPr>
+      </w:pPr>
+      <w:r>
+        <w:rPr>
+          <w:rFonts w:ascii="Arial Narrow" w:hAnsi="Arial Narrow" w:cs="Arial"/>
+          <w:sz w:val="28"/>
+          <w:szCs w:val="28"/>
+        </w:rPr>
+        <w:t xml:space="preserve">        </w:t>
+      </w:r>
+      <w:r>
+        <w:rPr>
+          <w:rFonts w:ascii="Arial Narrow" w:hAnsi="Arial Narrow" w:cs="Arial"/>
+          <w:sz w:val="28"/>
+          <w:szCs w:val="28"/>
+        </w:rPr>
+        <w:t>F</w:t>
+      </w:r>
+      <w:r>
+        <w:rPr>
+          <w:rFonts w:ascii="Arial Narrow" w:hAnsi="Arial Narrow" w:cs="Arial"/>
+          <w:sz w:val="28"/>
+          <w:szCs w:val="28"/>
+        </w:rPr>
+        <w:t>P</w:t>
+      </w:r>
+    </w:p>
+    <w:p>
+      <w:pPr>
+        <w:tabs>
+          <w:tab w:val="left" w:pos="1410"/>
+        </w:tabs>
+        <w:ind w:left="708"/>
+        <w:rPr>
+          <w:rFonts w:ascii="Arial Narrow" w:hAnsi="Arial Narrow" w:cs="Arial"/>
+          <w:sz w:val="28"/>
+          <w:szCs w:val="28"/>
+        </w:rPr>
+      </w:pPr>
+      <w:r>
+        <w:rPr>
+          <w:rFonts w:ascii="Arial Narrow" w:hAnsi="Arial Narrow" w:cs="Arial"/>
+          <w:sz w:val="28"/>
+          <w:szCs w:val="28"/>
+        </w:rPr>
+        <w:t xml:space="preserve">        1 </w:t>
+      </w:r>
+      <w:r>
+        <w:rPr>
+          <w:rFonts w:ascii="Arial Narrow" w:hAnsi="Arial Narrow" w:cs="Arial"/>
+          <w:sz w:val="28"/>
+          <w:szCs w:val="28"/>
+        </w:rPr>
+        <w:t>non rispetta il formato</w:t>
+      </w:r>
+      <w:r>
+        <w:rPr>
+          <w:rFonts w:ascii="Arial Narrow" w:hAnsi="Arial Narrow" w:cs="Arial"/>
+          <w:sz w:val="28"/>
+          <w:szCs w:val="28"/>
+        </w:rPr>
+        <w:t>. [error]</w:t>
+      </w:r>
+    </w:p>
+    <w:p>
+      <w:pPr>
+        <w:tabs>
+          <w:tab w:val="left" w:pos="1410"/>
+        </w:tabs>
+        <w:ind w:left="708"/>
+        <w:rPr>
+          <w:rFonts w:ascii="Arial Narrow" w:hAnsi="Arial Narrow" w:cs="Arial"/>
+          <w:sz w:val="28"/>
+          <w:szCs w:val="28"/>
+        </w:rPr>
+      </w:pPr>
+      <w:r>
+        <w:rPr>
+          <w:rFonts w:ascii="Arial Narrow" w:hAnsi="Arial Narrow" w:cs="Arial"/>
+          <w:sz w:val="28"/>
+          <w:szCs w:val="28"/>
+        </w:rPr>
+        <w:t xml:space="preserve">        2 </w:t>
+      </w:r>
+      <w:r>
+        <w:rPr>
+          <w:rFonts w:ascii="Arial Narrow" w:hAnsi="Arial Narrow" w:cs="Arial"/>
+          <w:sz w:val="28"/>
+          <w:szCs w:val="28"/>
+        </w:rPr>
+        <w:t xml:space="preserve">rispetta il formato        </w:t>
+      </w:r>
+      <w:r>
+        <w:rPr>
+          <w:rFonts w:ascii="Arial Narrow" w:hAnsi="Arial Narrow" w:cs="Arial"/>
+          <w:sz w:val="28"/>
+          <w:szCs w:val="28"/>
+        </w:rPr>
+        <w:t xml:space="preserve"> [property </w:t>
+      </w:r>
+      <w:r>
+        <w:rPr>
+          <w:rFonts w:ascii="Arial Narrow" w:hAnsi="Arial Narrow" w:cs="Arial"/>
+          <w:sz w:val="28"/>
+          <w:szCs w:val="28"/>
+        </w:rPr>
+        <w:t>F</w:t>
+      </w:r>
+      <w:r>
+        <w:rPr>
+          <w:rFonts w:ascii="Arial Narrow" w:hAnsi="Arial Narrow" w:cs="Arial"/>
+          <w:sz w:val="28"/>
+          <w:szCs w:val="28"/>
+        </w:rPr>
+        <w:t>POk]</w:t>
+      </w:r>
+    </w:p>
+    <w:p>
+      <w:pPr>
+        <w:tabs>
+          <w:tab w:val="left" w:pos="1410"/>
+          <w:tab w:val="left" w:pos="2160"/>
+        </w:tabs>
+        <w:ind w:left="708"/>
+        <w:rPr>
+          <w:rFonts w:ascii="Arial Narrow" w:hAnsi="Arial Narrow" w:cs="Arial"/>
+          <w:sz w:val="28"/>
+          <w:szCs w:val="28"/>
+        </w:rPr>
+      </w:pPr>
+      <w:r>
+        <w:rPr>
+          <w:rFonts w:ascii="Arial Narrow" w:hAnsi="Arial Narrow" w:cs="Arial"/>
+          <w:sz w:val="28"/>
+          <w:szCs w:val="28"/>
+        </w:rPr>
+        <w:t>#Parametro</w:t>
+      </w:r>
+      <w:r>
+        <w:rPr>
+          <w:rFonts w:ascii="Arial Narrow" w:hAnsi="Arial Narrow" w:cs="Arial"/>
+          <w:sz w:val="28"/>
+          <w:szCs w:val="28"/>
+        </w:rPr>
+        <w:tab/>
+      </w:r>
+      <w:r>
+        <w:rPr>
+          <w:rFonts w:ascii="Arial Narrow" w:hAnsi="Arial Narrow" w:cs="Arial"/>
+          <w:sz w:val="28"/>
+          <w:szCs w:val="28"/>
+        </w:rPr>
+        <w:tab/>
+      </w:r>
+    </w:p>
+    <w:p>
+      <w:pPr>
+        <w:tabs>
+          <w:tab w:val="left" w:pos="1410"/>
+          <w:tab w:val="left" w:pos="2160"/>
+        </w:tabs>
+        <w:ind w:left="708"/>
+        <w:rPr>
+          <w:rFonts w:ascii="Arial Narrow" w:hAnsi="Arial Narrow" w:cs="Arial"/>
+          <w:sz w:val="28"/>
+          <w:szCs w:val="28"/>
+        </w:rPr>
+      </w:pPr>
+      <w:r>
+        <w:rPr>
+          <w:rFonts w:ascii="Arial Narrow" w:hAnsi="Arial Narrow" w:cs="Arial"/>
+          <w:sz w:val="28"/>
+          <w:szCs w:val="28"/>
+        </w:rPr>
+        <w:t>Conferma Password:</w:t>
+      </w:r>
+    </w:p>
+    <w:p>
+      <w:pPr>
+        <w:tabs>
+          <w:tab w:val="left" w:pos="1410"/>
+        </w:tabs>
+        <w:ind w:left="708"/>
+        <w:rPr>
+          <w:rFonts w:ascii="Arial Narrow" w:hAnsi="Arial Narrow" w:cs="Arial"/>
+          <w:sz w:val="28"/>
+          <w:szCs w:val="28"/>
+        </w:rPr>
+      </w:pPr>
+      <w:r>
+        <w:rPr>
+          <w:rFonts w:ascii="Arial Narrow" w:hAnsi="Arial Narrow" w:cs="Arial"/>
+          <w:sz w:val="28"/>
+          <w:szCs w:val="28"/>
+        </w:rPr>
+        <w:t xml:space="preserve">    #Categorie:</w:t>
+      </w:r>
+    </w:p>
+    <w:p>
+      <w:pPr>
+        <w:tabs>
+          <w:tab w:val="left" w:pos="1410"/>
+        </w:tabs>
+        <w:ind w:left="708"/>
+        <w:rPr>
+          <w:rFonts w:ascii="Arial Narrow" w:hAnsi="Arial Narrow" w:cs="Arial"/>
+          <w:sz w:val="28"/>
+          <w:szCs w:val="28"/>
+        </w:rPr>
+      </w:pPr>
+      <w:r>
+        <w:rPr>
+          <w:rFonts w:ascii="Arial Narrow" w:hAnsi="Arial Narrow" w:cs="Arial"/>
+          <w:sz w:val="28"/>
+          <w:szCs w:val="28"/>
+        </w:rPr>
+        <w:t xml:space="preserve">        </w:t>
+      </w:r>
+      <w:r>
+        <w:rPr>
+          <w:rFonts w:ascii="Arial Narrow" w:hAnsi="Arial Narrow" w:cs="Arial"/>
+          <w:sz w:val="28"/>
+          <w:szCs w:val="28"/>
+        </w:rPr>
+        <w:t>U</w:t>
+      </w:r>
+      <w:r>
+        <w:rPr>
+          <w:rFonts w:ascii="Arial Narrow" w:hAnsi="Arial Narrow" w:cs="Arial"/>
+          <w:sz w:val="28"/>
+          <w:szCs w:val="28"/>
+        </w:rPr>
+        <w:t>PConf:</w:t>
+      </w:r>
+    </w:p>
+    <w:p>
+      <w:pPr>
+        <w:tabs>
+          <w:tab w:val="left" w:pos="1410"/>
+        </w:tabs>
+        <w:ind w:left="708"/>
+        <w:rPr>
+          <w:rFonts w:ascii="Arial Narrow" w:hAnsi="Arial Narrow" w:cs="Arial"/>
+          <w:sz w:val="28"/>
+          <w:szCs w:val="28"/>
+        </w:rPr>
+      </w:pPr>
+      <w:r>
+        <w:rPr>
+          <w:rFonts w:ascii="Arial Narrow" w:hAnsi="Arial Narrow" w:cs="Arial"/>
+          <w:sz w:val="28"/>
+          <w:szCs w:val="28"/>
+        </w:rPr>
+        <w:t xml:space="preserve">        1 uguale a password     [if LPOk] [property </w:t>
+      </w:r>
+      <w:r>
+        <w:rPr>
+          <w:rFonts w:ascii="Arial Narrow" w:hAnsi="Arial Narrow" w:cs="Arial"/>
+          <w:sz w:val="28"/>
+          <w:szCs w:val="28"/>
+        </w:rPr>
+        <w:t>U</w:t>
+      </w:r>
+      <w:r>
+        <w:rPr>
+          <w:rFonts w:ascii="Arial Narrow" w:hAnsi="Arial Narrow" w:cs="Arial"/>
+          <w:sz w:val="28"/>
+          <w:szCs w:val="28"/>
+        </w:rPr>
+        <w:t>PConfOk]</w:t>
+      </w:r>
+    </w:p>
+    <w:p>
+      <w:pPr>
+        <w:tabs>
+          <w:tab w:val="left" w:pos="1410"/>
+        </w:tabs>
+        <w:ind w:left="708"/>
+        <w:rPr>
+          <w:rFonts w:ascii="Arial Narrow" w:hAnsi="Arial Narrow" w:cs="Arial"/>
+          <w:sz w:val="28"/>
+          <w:szCs w:val="28"/>
+        </w:rPr>
+      </w:pPr>
+      <w:r>
+        <w:rPr>
+          <w:rFonts w:ascii="Arial Narrow" w:hAnsi="Arial Narrow" w:cs="Arial"/>
+          <w:sz w:val="28"/>
+          <w:szCs w:val="28"/>
+        </w:rPr>
+        <w:t xml:space="preserve">        2 diversa da password  [error]</w:t>
+      </w:r>
+    </w:p>
+    <w:p>
+      <w:pPr>
+        <w:tabs>
+          <w:tab w:val="left" w:pos="1410"/>
+        </w:tabs>
+        <w:ind w:left="708"/>
+        <w:rPr>
+          <w:rFonts w:ascii="Arial Narrow" w:hAnsi="Arial Narrow" w:cs="Arial"/>
+          <w:sz w:val="28"/>
+          <w:szCs w:val="28"/>
+        </w:rPr>
+      </w:pPr>
+      <w:r>
+        <w:rPr>
+          <w:rFonts w:ascii="Arial Narrow" w:hAnsi="Arial Narrow" w:cs="Arial"/>
+          <w:sz w:val="28"/>
+          <w:szCs w:val="28"/>
+        </w:rPr>
+        <w:t>#Parametro</w:t>
+      </w:r>
+    </w:p>
+    <w:p>
+      <w:pPr>
+        <w:tabs>
+          <w:tab w:val="left" w:pos="1410"/>
+        </w:tabs>
+        <w:ind w:left="708"/>
+        <w:rPr>
+          <w:rFonts w:ascii="Arial Narrow" w:hAnsi="Arial Narrow" w:cs="Arial"/>
+          <w:sz w:val="28"/>
+          <w:szCs w:val="28"/>
+        </w:rPr>
+      </w:pPr>
+      <w:r>
+        <w:rPr>
+          <w:rFonts w:ascii="Arial Narrow" w:hAnsi="Arial Narrow" w:cs="Arial"/>
+          <w:sz w:val="28"/>
+          <w:szCs w:val="28"/>
+        </w:rPr>
+        <w:t>Percorso file</w:t>
+      </w:r>
+    </w:p>
+    <w:p>
+      <w:pPr>
+        <w:tabs>
+          <w:tab w:val="left" w:pos="1410"/>
+        </w:tabs>
+        <w:ind w:left="708"/>
+        <w:rPr>
+          <w:rFonts w:ascii="Arial Narrow" w:hAnsi="Arial Narrow" w:cs="Arial"/>
+          <w:sz w:val="28"/>
+          <w:szCs w:val="28"/>
+        </w:rPr>
+      </w:pPr>
+      <w:r>
+        <w:rPr>
+          <w:rFonts w:ascii="Arial Narrow" w:hAnsi="Arial Narrow" w:cs="Arial"/>
+          <w:sz w:val="28"/>
+          <w:szCs w:val="28"/>
+        </w:rPr>
+        <w:t xml:space="preserve">    #Categorie</w:t>
+      </w:r>
+    </w:p>
+    <w:p>
+      <w:pPr>
+        <w:tabs>
+          <w:tab w:val="left" w:pos="1410"/>
+        </w:tabs>
+        <w:ind w:left="708"/>
+        <w:rPr>
+          <w:rFonts w:ascii="Arial Narrow" w:hAnsi="Arial Narrow" w:cs="Arial"/>
+          <w:sz w:val="28"/>
+          <w:szCs w:val="28"/>
+        </w:rPr>
+      </w:pPr>
+      <w:r>
+        <w:rPr>
+          <w:rFonts w:ascii="Arial Narrow" w:hAnsi="Arial Narrow" w:cs="Arial"/>
+          <w:sz w:val="28"/>
+          <w:szCs w:val="28"/>
+        </w:rPr>
+        <w:t xml:space="preserve">        </w:t>
+      </w:r>
+      <w:r>
+        <w:rPr>
+          <w:rFonts w:ascii="Arial Narrow" w:hAnsi="Arial Narrow" w:cs="Arial"/>
+          <w:sz w:val="28"/>
+          <w:szCs w:val="28"/>
+        </w:rPr>
+        <w:t>V</w:t>
+      </w:r>
+      <w:r>
+        <w:rPr>
+          <w:rFonts w:ascii="Arial Narrow" w:hAnsi="Arial Narrow" w:cs="Arial"/>
+          <w:sz w:val="28"/>
+          <w:szCs w:val="28"/>
+        </w:rPr>
+        <w:t>P:</w:t>
+      </w:r>
+    </w:p>
+    <w:p>
+      <w:pPr>
+        <w:tabs>
+          <w:tab w:val="left" w:pos="1410"/>
+        </w:tabs>
+        <w:ind w:left="708"/>
+        <w:rPr>
+          <w:rFonts w:ascii="Arial Narrow" w:hAnsi="Arial Narrow" w:cs="Arial"/>
+          <w:sz w:val="28"/>
+          <w:szCs w:val="28"/>
+        </w:rPr>
+      </w:pPr>
+      <w:r>
+        <w:rPr>
+          <w:rFonts w:ascii="Arial Narrow" w:hAnsi="Arial Narrow" w:cs="Arial"/>
+          <w:sz w:val="28"/>
+          <w:szCs w:val="28"/>
+        </w:rPr>
+        <w:t xml:space="preserve">        1 percorso file valido</w:t>
+      </w:r>
+      <w:r>
+        <w:rPr>
+          <w:rFonts w:ascii="Arial Narrow" w:hAnsi="Arial Narrow" w:cs="Arial"/>
+          <w:sz w:val="28"/>
+          <w:szCs w:val="28"/>
+        </w:rPr>
+        <w:t xml:space="preserve"> </w:t>
+      </w:r>
+      <w:r>
+        <w:rPr>
+          <w:rFonts w:ascii="Arial Narrow" w:hAnsi="Arial Narrow" w:cs="Arial"/>
+          <w:sz w:val="28"/>
+          <w:szCs w:val="28"/>
+        </w:rPr>
+        <w:t xml:space="preserve">       [property VPOk]</w:t>
+      </w:r>
+    </w:p>
+    <w:p>
+      <w:pPr>
+        <w:tabs>
+          <w:tab w:val="left" w:pos="1410"/>
+        </w:tabs>
+        <w:ind w:left="708"/>
+        <w:rPr>
+          <w:rFonts w:ascii="Arial Narrow" w:hAnsi="Arial Narrow" w:cs="Arial"/>
+          <w:sz w:val="28"/>
+          <w:szCs w:val="28"/>
+        </w:rPr>
+      </w:pPr>
+      <w:r>
+        <w:rPr>
+          <w:rFonts w:ascii="Arial Narrow" w:hAnsi="Arial Narrow" w:cs="Arial"/>
+          <w:sz w:val="28"/>
+          <w:szCs w:val="28"/>
+        </w:rPr>
+        <w:t xml:space="preserve">        2 percorso file non valido</w:t>
+      </w:r>
+      <w:r>
+        <w:rPr>
+          <w:rFonts w:ascii="Arial Narrow" w:hAnsi="Arial Narrow" w:cs="Arial"/>
+          <w:sz w:val="28"/>
+          <w:szCs w:val="28"/>
+        </w:rPr>
+        <w:t xml:space="preserve"> [error]</w:t>
+      </w:r>
+    </w:p>
+    <w:p>
+      <w:pPr>
+        <w:tabs>
+          <w:tab w:val="left" w:pos="1410"/>
+        </w:tabs>
+        <w:rPr>
+          <w:rFonts w:ascii="Arial Narrow" w:hAnsi="Arial Narrow" w:cs="Arial"/>
+          <w:sz w:val="24"/>
+          <w:szCs w:val="24"/>
+        </w:rPr>
+      </w:pPr>
+      <w:r>
+        <w:rPr>
+          <w:rFonts w:ascii="Arial Narrow" w:hAnsi="Arial Narrow" w:cs="Arial"/>
+          <w:sz w:val="24"/>
+          <w:szCs w:val="24"/>
+        </w:rPr>
+        <w:t xml:space="preserve">    </w:t>
+      </w:r>
+    </w:p>
+    <w:p>
+      <w:pPr>
+        <w:tabs>
+          <w:tab w:val="left" w:pos="1410"/>
+        </w:tabs>
+        <w:rPr>
+          <w:rFonts w:ascii="Arial" w:hAnsi="Arial" w:cs="Arial"/>
+          <w:sz w:val="28"/>
+          <w:szCs w:val="28"/>
+        </w:rPr>
+      </w:pPr>
+    </w:p>
+    <w:p>
+      <w:pPr>
+        <w:tabs>
+          <w:tab w:val="left" w:pos="1410"/>
+        </w:tabs>
+        <w:rPr>
+          <w:rFonts w:ascii="Arial" w:hAnsi="Arial" w:cs="Arial"/>
+          <w:sz w:val="28"/>
+          <w:szCs w:val="28"/>
+        </w:rPr>
+      </w:pPr>
+    </w:p>
+    <w:p>
+      <w:pPr>
+        <w:tabs>
+          <w:tab w:val="left" w:pos="1410"/>
+        </w:tabs>
+        <w:rPr>
+          <w:sz w:val="28"/>
+          <w:szCs w:val="28"/>
+        </w:rPr>
+      </w:pPr>
+    </w:p>
+    <w:tbl>
+      <w:tblPr>
+        <w:tblStyle w:val="Tabellagriglia5scura-colore1"/>
+        <w:tblW w:w="9776" w:type="dxa"/>
+        <w:tblLook w:val="04A0" w:firstRow="1" w:lastRow="0" w:firstColumn="1" w:lastColumn="0" w:noHBand="0" w:noVBand="1"/>
+      </w:tblPr>
+      <w:tblGrid>
+        <w:gridCol w:w="4814"/>
+        <w:gridCol w:w="4962"/>
+      </w:tblGrid>
+      <w:tr>
+        <w:trPr>
+          <w:cnfStyle w:val="100000000000" w:firstRow="1" w:lastRow="0" w:firstColumn="0" w:lastColumn="0" w:oddVBand="0" w:evenVBand="0" w:oddHBand="0" w:evenHBand="0" w:firstRowFirstColumn="0" w:firstRowLastColumn="0" w:lastRowFirstColumn="0" w:lastRowLastColumn="0"/>
+        </w:trPr>
+        <w:tc>
+          <w:tcPr>
+            <w:cnfStyle w:val="001000000000" w:firstRow="0" w:lastRow="0" w:firstColumn="1" w:lastColumn="0" w:oddVBand="0" w:evenVBand="0" w:oddHBand="0" w:evenHBand="0" w:firstRowFirstColumn="0" w:firstRowLastColumn="0" w:lastRowFirstColumn="0" w:lastRowLastColumn="0"/>
+            <w:tcW w:w="9776" w:type="dxa"/>
+            <w:gridSpan w:val="2"/>
+          </w:tcPr>
+          <w:p>
+            <w:pPr>
+              <w:jc w:val="center"/>
+              <w:rPr>
+                <w:noProof/>
+                <w:sz w:val="36"/>
+                <w:szCs w:val="36"/>
+              </w:rPr>
+            </w:pPr>
+            <w:bookmarkStart w:id="1" w:name="_Hlk112887449"/>
+            <w:r>
+              <w:rPr>
+                <w:noProof/>
+                <w:sz w:val="36"/>
+                <w:szCs w:val="36"/>
+              </w:rPr>
+              <w:t>Parametro: password</w:t>
+            </w:r>
+          </w:p>
+          <w:p>
+            <w:pPr>
+              <w:jc w:val="center"/>
+              <w:rPr>
+                <w:noProof/>
+                <w:sz w:val="36"/>
+                <w:szCs w:val="36"/>
+              </w:rPr>
+            </w:pPr>
+            <w:r>
+              <w:rPr>
+                <w:noProof/>
+                <w:sz w:val="36"/>
+                <w:szCs w:val="36"/>
+              </w:rPr>
+              <w:t>Formato: [A-Z a-z 0-9] {8-64}</w:t>
+            </w:r>
+          </w:p>
+        </w:tc>
+      </w:tr>
+      <w:tr>
+        <w:trPr>
+          <w:cnfStyle w:val="000000100000" w:firstRow="0" w:lastRow="0" w:firstColumn="0" w:lastColumn="0" w:oddVBand="0" w:evenVBand="0" w:oddHBand="1" w:evenHBand="0" w:firstRowFirstColumn="0" w:firstRowLastColumn="0" w:lastRowFirstColumn="0" w:lastRowLastColumn="0"/>
+        </w:trPr>
+        <w:tc>
+          <w:tcPr>
+            <w:cnfStyle w:val="001000000000" w:firstRow="0" w:lastRow="0" w:firstColumn="1" w:lastColumn="0" w:oddVBand="0" w:evenVBand="0" w:oddHBand="0" w:evenHBand="0" w:firstRowFirstColumn="0" w:firstRowLastColumn="0" w:lastRowFirstColumn="0" w:lastRowLastColumn="0"/>
+            <w:tcW w:w="4814" w:type="dxa"/>
+          </w:tcPr>
+          <w:p>
+            <w:pPr>
+              <w:jc w:val="center"/>
+              <w:rPr>
+                <w:noProof/>
+                <w:sz w:val="28"/>
+                <w:szCs w:val="28"/>
+              </w:rPr>
+            </w:pPr>
+            <w:r>
+              <w:rPr>
+                <w:noProof/>
+                <w:sz w:val="28"/>
+                <w:szCs w:val="28"/>
+              </w:rPr>
+              <w:t>Categorie</w:t>
+            </w:r>
+          </w:p>
+        </w:tc>
+        <w:tc>
+          <w:tcPr>
+            <w:tcW w:w="4962" w:type="dxa"/>
+          </w:tcPr>
+          <w:p>
+            <w:pPr>
+              <w:jc w:val="center"/>
+              <w:cnfStyle w:val="000000100000" w:firstRow="0" w:lastRow="0" w:firstColumn="0" w:lastColumn="0" w:oddVBand="0" w:evenVBand="0" w:oddHBand="1" w:evenHBand="0" w:firstRowFirstColumn="0" w:firstRowLastColumn="0" w:lastRowFirstColumn="0" w:lastRowLastColumn="0"/>
+              <w:rPr>
+                <w:noProof/>
+                <w:sz w:val="28"/>
+                <w:szCs w:val="28"/>
+              </w:rPr>
+            </w:pPr>
+            <w:r>
+              <w:rPr>
+                <w:noProof/>
+                <w:sz w:val="28"/>
+                <w:szCs w:val="28"/>
+              </w:rPr>
+              <w:t>Scelte</w:t>
+            </w:r>
+          </w:p>
+        </w:tc>
+      </w:tr>
+      <w:tr>
+        <w:tc>
+          <w:tcPr>
+            <w:cnfStyle w:val="001000000000" w:firstRow="0" w:lastRow="0" w:firstColumn="1" w:lastColumn="0" w:oddVBand="0" w:evenVBand="0" w:oddHBand="0" w:evenHBand="0" w:firstRowFirstColumn="0" w:firstRowLastColumn="0" w:lastRowFirstColumn="0" w:lastRowLastColumn="0"/>
+            <w:tcW w:w="4814" w:type="dxa"/>
+          </w:tcPr>
+          <w:p>
+            <w:pPr>
+              <w:jc w:val="center"/>
+              <w:rPr>
+                <w:noProof/>
+                <w:sz w:val="28"/>
+                <w:szCs w:val="28"/>
+              </w:rPr>
+            </w:pPr>
+            <w:r>
+              <w:rPr>
+                <w:noProof/>
+                <w:sz w:val="28"/>
+                <w:szCs w:val="28"/>
+              </w:rPr>
+              <w:t>Lunghezza</w:t>
+            </w:r>
+            <w:r>
+              <w:rPr>
+                <w:noProof/>
+                <w:sz w:val="28"/>
+                <w:szCs w:val="28"/>
+              </w:rPr>
+              <w:t xml:space="preserve"> lp</w:t>
+            </w:r>
+          </w:p>
+        </w:tc>
+        <w:tc>
+          <w:tcPr>
+            <w:tcW w:w="4962" w:type="dxa"/>
+          </w:tcPr>
+          <w:p>
+            <w:pPr>
+              <w:cnfStyle w:val="000000000000" w:firstRow="0" w:lastRow="0" w:firstColumn="0" w:lastColumn="0" w:oddVBand="0" w:evenVBand="0" w:oddHBand="0" w:evenHBand="0" w:firstRowFirstColumn="0" w:firstRowLastColumn="0" w:lastRowFirstColumn="0" w:lastRowLastColumn="0"/>
+              <w:rPr>
+                <w:noProof/>
+                <w:sz w:val="28"/>
+                <w:szCs w:val="28"/>
+              </w:rPr>
+            </w:pPr>
+            <w:r>
+              <w:rPr>
+                <w:noProof/>
+                <w:sz w:val="28"/>
+                <w:szCs w:val="28"/>
+              </w:rPr>
+              <w:t>1)</w:t>
+            </w:r>
+            <w:r>
+              <w:rPr>
+                <w:noProof/>
+                <w:sz w:val="28"/>
+                <w:szCs w:val="28"/>
+              </w:rPr>
+              <w:t xml:space="preserve"> </w:t>
+            </w:r>
+            <w:r>
+              <w:rPr>
+                <w:noProof/>
+                <w:sz w:val="28"/>
+                <w:szCs w:val="28"/>
+              </w:rPr>
+              <w:t>Lunghezza &lt;8 [errore]</w:t>
+            </w:r>
+          </w:p>
+          <w:p>
+            <w:pPr>
+              <w:cnfStyle w:val="000000000000" w:firstRow="0" w:lastRow="0" w:firstColumn="0" w:lastColumn="0" w:oddVBand="0" w:evenVBand="0" w:oddHBand="0" w:evenHBand="0" w:firstRowFirstColumn="0" w:firstRowLastColumn="0" w:lastRowFirstColumn="0" w:lastRowLastColumn="0"/>
+              <w:rPr>
+                <w:noProof/>
+                <w:sz w:val="28"/>
+                <w:szCs w:val="28"/>
+              </w:rPr>
+            </w:pPr>
+            <w:r>
+              <w:rPr>
+                <w:noProof/>
+                <w:sz w:val="28"/>
+                <w:szCs w:val="28"/>
+              </w:rPr>
+              <w:t xml:space="preserve">2) </w:t>
+            </w:r>
+            <w:r>
+              <w:rPr>
+                <w:noProof/>
+                <w:sz w:val="28"/>
+                <w:szCs w:val="28"/>
+              </w:rPr>
+              <w:t>Lunghezza 8-64</w:t>
+            </w:r>
+            <w:r>
+              <w:rPr>
+                <w:noProof/>
+                <w:sz w:val="28"/>
+                <w:szCs w:val="28"/>
+              </w:rPr>
+              <w:t xml:space="preserve"> [property lunghezza L</w:t>
+            </w:r>
+            <w:r>
+              <w:rPr>
+                <w:noProof/>
+                <w:sz w:val="28"/>
+                <w:szCs w:val="28"/>
+              </w:rPr>
+              <w:t>P</w:t>
+            </w:r>
+            <w:r>
+              <w:rPr>
+                <w:noProof/>
+                <w:sz w:val="28"/>
+                <w:szCs w:val="28"/>
+              </w:rPr>
+              <w:t>Ok]</w:t>
+            </w:r>
+          </w:p>
+          <w:p>
+            <w:pPr>
+              <w:cnfStyle w:val="000000000000" w:firstRow="0" w:lastRow="0" w:firstColumn="0" w:lastColumn="0" w:oddVBand="0" w:evenVBand="0" w:oddHBand="0" w:evenHBand="0" w:firstRowFirstColumn="0" w:firstRowLastColumn="0" w:lastRowFirstColumn="0" w:lastRowLastColumn="0"/>
+              <w:rPr>
+                <w:noProof/>
+                <w:sz w:val="28"/>
+                <w:szCs w:val="28"/>
+              </w:rPr>
+            </w:pPr>
+            <w:r>
+              <w:rPr>
+                <w:noProof/>
+                <w:sz w:val="28"/>
+                <w:szCs w:val="28"/>
+              </w:rPr>
+              <w:t>3) Lunghezza &gt;64 [errore]</w:t>
+            </w:r>
+          </w:p>
+        </w:tc>
+      </w:tr>
+      <w:tr>
+        <w:trPr>
+          <w:cnfStyle w:val="000000100000" w:firstRow="0" w:lastRow="0" w:firstColumn="0" w:lastColumn="0" w:oddVBand="0" w:evenVBand="0" w:oddHBand="1" w:evenHBand="0" w:firstRowFirstColumn="0" w:firstRowLastColumn="0" w:lastRowFirstColumn="0" w:lastRowLastColumn="0"/>
+        </w:trPr>
+        <w:tc>
+          <w:tcPr>
+            <w:cnfStyle w:val="001000000000" w:firstRow="0" w:lastRow="0" w:firstColumn="1" w:lastColumn="0" w:oddVBand="0" w:evenVBand="0" w:oddHBand="0" w:evenHBand="0" w:firstRowFirstColumn="0" w:firstRowLastColumn="0" w:lastRowFirstColumn="0" w:lastRowLastColumn="0"/>
+            <w:tcW w:w="4814" w:type="dxa"/>
+          </w:tcPr>
+          <w:p>
+            <w:pPr>
+              <w:jc w:val="center"/>
+              <w:rPr>
+                <w:noProof/>
+                <w:sz w:val="28"/>
+                <w:szCs w:val="28"/>
+              </w:rPr>
+            </w:pPr>
+            <w:r>
+              <w:rPr>
+                <w:noProof/>
+                <w:sz w:val="28"/>
+                <w:szCs w:val="28"/>
+              </w:rPr>
+              <w:t>Formato fp</w:t>
+            </w:r>
+          </w:p>
+        </w:tc>
+        <w:tc>
+          <w:tcPr>
+            <w:tcW w:w="4962" w:type="dxa"/>
+            <w:shd w:val="clear" w:color="auto" w:fill="D9E2F3" w:themeFill="accent1" w:themeFillTint="33"/>
+          </w:tcPr>
+          <w:p>
+            <w:pPr>
+              <w:cnfStyle w:val="000000100000" w:firstRow="0" w:lastRow="0" w:firstColumn="0" w:lastColumn="0" w:oddVBand="0" w:evenVBand="0" w:oddHBand="1" w:evenHBand="0" w:firstRowFirstColumn="0" w:firstRowLastColumn="0" w:lastRowFirstColumn="0" w:lastRowLastColumn="0"/>
+              <w:rPr>
+                <w:noProof/>
+                <w:sz w:val="28"/>
+                <w:szCs w:val="28"/>
+              </w:rPr>
+            </w:pPr>
+            <w:r>
+              <w:rPr>
+                <w:noProof/>
+                <w:sz w:val="28"/>
+                <w:szCs w:val="28"/>
+              </w:rPr>
+              <w:t>1)</w:t>
+            </w:r>
+            <w:r>
+              <w:rPr>
+                <w:noProof/>
+                <w:sz w:val="28"/>
+                <w:szCs w:val="28"/>
+              </w:rPr>
+              <w:t xml:space="preserve"> Non rispetta il formato [if lunghezzaLPOk</w:t>
+            </w:r>
+            <w:r>
+              <w:rPr>
+                <w:noProof/>
+                <w:sz w:val="28"/>
+                <w:szCs w:val="28"/>
+              </w:rPr>
+              <w:t>] [errore]</w:t>
+            </w:r>
+          </w:p>
+          <w:p>
+            <w:pPr>
+              <w:cnfStyle w:val="000000100000" w:firstRow="0" w:lastRow="0" w:firstColumn="0" w:lastColumn="0" w:oddVBand="0" w:evenVBand="0" w:oddHBand="1" w:evenHBand="0" w:firstRowFirstColumn="0" w:firstRowLastColumn="0" w:lastRowFirstColumn="0" w:lastRowLastColumn="0"/>
+              <w:rPr>
+                <w:noProof/>
+                <w:sz w:val="28"/>
+                <w:szCs w:val="28"/>
+              </w:rPr>
+            </w:pPr>
+            <w:r>
+              <w:rPr>
+                <w:noProof/>
+                <w:sz w:val="28"/>
+                <w:szCs w:val="28"/>
+              </w:rPr>
+              <w:t>2) Rispetta il formato [if lunghezzaLPOk] [property formatoFPOk]</w:t>
+            </w:r>
+          </w:p>
+        </w:tc>
+      </w:tr>
+      <w:bookmarkEnd w:id="1"/>
+    </w:tbl>
     <w:p>
       <w:pPr>
         <w:rPr>
@@ -1232,905 +2345,265 @@
         </w:rPr>
       </w:pPr>
     </w:p>
-    <w:p>
-      <w:pPr>
-        <w:pStyle w:val="Titolo"/>
-        <w:rPr>
-          <w:noProof/>
-        </w:rPr>
-      </w:pPr>
-      <w:r>
-        <w:rPr>
-          <w:noProof/>
-        </w:rPr>
-        <w:t>TEST CASES</w:t>
-      </w:r>
-    </w:p>
-    <w:p>
-      <w:pPr>
-        <w:tabs>
-          <w:tab w:val="left" w:pos="1410"/>
-        </w:tabs>
-        <w:rPr>
-          <w:sz w:val="28"/>
-          <w:szCs w:val="28"/>
-        </w:rPr>
-      </w:pPr>
-      <w:r>
-        <w:rPr>
-          <w:sz w:val="28"/>
-          <w:szCs w:val="28"/>
-        </w:rPr>
-        <w:t xml:space="preserve">Per sviluppare i test case sarà usato il metodo del </w:t>
-      </w:r>
-      <w:proofErr w:type="spellStart"/>
-      <w:r>
-        <w:rPr>
-          <w:b/>
-          <w:bCs/>
-          <w:sz w:val="28"/>
-          <w:szCs w:val="28"/>
-        </w:rPr>
-        <w:t>Category</w:t>
-      </w:r>
-      <w:proofErr w:type="spellEnd"/>
-      <w:r>
-        <w:rPr>
-          <w:b/>
-          <w:bCs/>
-          <w:sz w:val="28"/>
-          <w:szCs w:val="28"/>
-        </w:rPr>
-        <w:t xml:space="preserve"> </w:t>
-      </w:r>
-      <w:proofErr w:type="spellStart"/>
-      <w:r>
-        <w:rPr>
-          <w:b/>
-          <w:bCs/>
-          <w:sz w:val="28"/>
-          <w:szCs w:val="28"/>
-        </w:rPr>
-        <w:t>Partition</w:t>
-      </w:r>
-      <w:proofErr w:type="spellEnd"/>
-      <w:r>
-        <w:rPr>
-          <w:sz w:val="28"/>
-          <w:szCs w:val="28"/>
-        </w:rPr>
-        <w:t xml:space="preserve">. </w:t>
-      </w:r>
-    </w:p>
-    <w:p>
-      <w:pPr>
-        <w:tabs>
-          <w:tab w:val="left" w:pos="1410"/>
-        </w:tabs>
-        <w:rPr>
-          <w:sz w:val="28"/>
-          <w:szCs w:val="28"/>
-        </w:rPr>
-      </w:pPr>
-      <w:r>
-        <w:rPr>
-          <w:sz w:val="28"/>
-          <w:szCs w:val="28"/>
-        </w:rPr>
-        <w:t>Questo metodo consiste nell’identificare, per ogni funzionalità da testare, dei parametri e per ogni parametro individuare delle categorie che saranno poi suddivise in scelte.</w:t>
-      </w:r>
-    </w:p>
-    <w:p>
-      <w:pPr>
-        <w:tabs>
-          <w:tab w:val="left" w:pos="1410"/>
-        </w:tabs>
-        <w:rPr>
-          <w:sz w:val="28"/>
-          <w:szCs w:val="28"/>
-        </w:rPr>
-      </w:pPr>
-    </w:p>
-    <w:p>
-      <w:pPr>
-        <w:tabs>
-          <w:tab w:val="left" w:pos="1410"/>
-        </w:tabs>
-        <w:rPr>
-          <w:sz w:val="28"/>
-          <w:szCs w:val="28"/>
-        </w:rPr>
-      </w:pPr>
-      <w:r>
-        <w:rPr>
-          <w:sz w:val="28"/>
-          <w:szCs w:val="28"/>
-        </w:rPr>
-        <w:lastRenderedPageBreak/>
-        <w:t xml:space="preserve">I test case verranno poi definiti nel documento di Test Case </w:t>
-      </w:r>
-      <w:proofErr w:type="spellStart"/>
-      <w:r>
-        <w:rPr>
-          <w:sz w:val="28"/>
-          <w:szCs w:val="28"/>
-        </w:rPr>
-        <w:t>Specification</w:t>
-      </w:r>
-      <w:proofErr w:type="spellEnd"/>
-      <w:r>
-        <w:rPr>
-          <w:sz w:val="28"/>
-          <w:szCs w:val="28"/>
-        </w:rPr>
-        <w:t>.</w:t>
-      </w:r>
-    </w:p>
-    <w:p>
-      <w:pPr>
-        <w:tabs>
-          <w:tab w:val="left" w:pos="1410"/>
-        </w:tabs>
-        <w:rPr>
-          <w:sz w:val="28"/>
-          <w:szCs w:val="28"/>
-        </w:rPr>
-      </w:pPr>
-    </w:p>
-    <w:p>
-      <w:pPr>
-        <w:pStyle w:val="Titolo"/>
-        <w:rPr>
-          <w:noProof/>
-        </w:rPr>
-      </w:pPr>
-      <w:r>
-        <w:rPr>
-          <w:noProof/>
-        </w:rPr>
-        <w:t>SPECIFICA DEI TEST CASES</w:t>
-      </w:r>
-    </w:p>
-    <w:p>
-      <w:pPr>
-        <w:tabs>
-          <w:tab w:val="left" w:pos="1410"/>
-        </w:tabs>
-        <w:rPr>
-          <w:rFonts w:ascii="Arial" w:hAnsi="Arial" w:cs="Arial"/>
-          <w:sz w:val="28"/>
-          <w:szCs w:val="28"/>
-        </w:rPr>
-      </w:pPr>
-      <w:r>
-        <w:rPr>
-          <w:rFonts w:ascii="Arial" w:hAnsi="Arial" w:cs="Arial"/>
-          <w:sz w:val="28"/>
-          <w:szCs w:val="28"/>
-        </w:rPr>
-        <w:t>Cifratura file</w:t>
-      </w:r>
-    </w:p>
-    <w:p>
-      <w:pPr>
-        <w:tabs>
-          <w:tab w:val="left" w:pos="1410"/>
-          <w:tab w:val="left" w:pos="2160"/>
-        </w:tabs>
-        <w:ind w:left="708"/>
-        <w:rPr>
-          <w:rFonts w:ascii="Arial" w:hAnsi="Arial" w:cs="Arial"/>
-          <w:sz w:val="28"/>
-          <w:szCs w:val="28"/>
-        </w:rPr>
-      </w:pPr>
-      <w:r>
-        <w:rPr>
-          <w:rFonts w:ascii="Arial" w:hAnsi="Arial" w:cs="Arial"/>
-          <w:sz w:val="28"/>
-          <w:szCs w:val="28"/>
-        </w:rPr>
-        <w:t>#Parametro</w:t>
-      </w:r>
-    </w:p>
-    <w:p>
-      <w:pPr>
-        <w:tabs>
-          <w:tab w:val="left" w:pos="1410"/>
-          <w:tab w:val="left" w:pos="2160"/>
-        </w:tabs>
-        <w:ind w:left="708"/>
-        <w:rPr>
-          <w:rFonts w:ascii="Arial" w:hAnsi="Arial" w:cs="Arial"/>
-          <w:sz w:val="28"/>
-          <w:szCs w:val="28"/>
-        </w:rPr>
-      </w:pPr>
-      <w:r>
-        <w:rPr>
-          <w:rFonts w:ascii="Arial" w:hAnsi="Arial" w:cs="Arial"/>
-          <w:sz w:val="28"/>
-          <w:szCs w:val="28"/>
-        </w:rPr>
-        <w:t>Password</w:t>
-      </w:r>
-    </w:p>
-    <w:p>
-      <w:pPr>
-        <w:tabs>
-          <w:tab w:val="left" w:pos="1410"/>
-        </w:tabs>
-        <w:ind w:left="708"/>
-        <w:rPr>
-          <w:rFonts w:ascii="Arial" w:hAnsi="Arial" w:cs="Arial"/>
-          <w:sz w:val="28"/>
-          <w:szCs w:val="28"/>
-        </w:rPr>
-      </w:pPr>
-      <w:r>
-        <w:rPr>
-          <w:rFonts w:ascii="Arial" w:hAnsi="Arial" w:cs="Arial"/>
-          <w:sz w:val="28"/>
-          <w:szCs w:val="28"/>
-        </w:rPr>
-        <w:t xml:space="preserve">    #Categorie</w:t>
-      </w:r>
-    </w:p>
-    <w:p>
-      <w:pPr>
-        <w:tabs>
-          <w:tab w:val="left" w:pos="1410"/>
-        </w:tabs>
-        <w:ind w:left="708"/>
-        <w:rPr>
-          <w:rFonts w:ascii="Arial" w:hAnsi="Arial" w:cs="Arial"/>
-          <w:sz w:val="28"/>
-          <w:szCs w:val="28"/>
-        </w:rPr>
-      </w:pPr>
-      <w:r>
-        <w:rPr>
-          <w:rFonts w:ascii="Arial" w:hAnsi="Arial" w:cs="Arial"/>
-          <w:sz w:val="28"/>
-          <w:szCs w:val="28"/>
-        </w:rPr>
-        <w:t xml:space="preserve">        </w:t>
-      </w:r>
-      <w:proofErr w:type="spellStart"/>
-      <w:r>
-        <w:rPr>
-          <w:rFonts w:ascii="Arial" w:hAnsi="Arial" w:cs="Arial"/>
-          <w:sz w:val="28"/>
-          <w:szCs w:val="28"/>
-        </w:rPr>
-        <w:t>LPass</w:t>
-      </w:r>
-      <w:proofErr w:type="spellEnd"/>
-    </w:p>
-    <w:p>
-      <w:pPr>
-        <w:tabs>
-          <w:tab w:val="left" w:pos="1410"/>
-        </w:tabs>
-        <w:ind w:left="708"/>
-        <w:rPr>
-          <w:rFonts w:ascii="Arial" w:hAnsi="Arial" w:cs="Arial"/>
-          <w:sz w:val="28"/>
-          <w:szCs w:val="28"/>
-        </w:rPr>
-      </w:pPr>
-      <w:r>
-        <w:rPr>
-          <w:rFonts w:ascii="Arial" w:hAnsi="Arial" w:cs="Arial"/>
-          <w:sz w:val="28"/>
-          <w:szCs w:val="28"/>
-        </w:rPr>
-        <w:t xml:space="preserve">        1 lunghezza 0-7.   [</w:t>
-      </w:r>
-      <w:proofErr w:type="spellStart"/>
-      <w:r>
-        <w:rPr>
-          <w:rFonts w:ascii="Arial" w:hAnsi="Arial" w:cs="Arial"/>
-          <w:sz w:val="28"/>
-          <w:szCs w:val="28"/>
-        </w:rPr>
-        <w:t>error</w:t>
-      </w:r>
-      <w:proofErr w:type="spellEnd"/>
-      <w:r>
-        <w:rPr>
-          <w:rFonts w:ascii="Arial" w:hAnsi="Arial" w:cs="Arial"/>
-          <w:sz w:val="28"/>
-          <w:szCs w:val="28"/>
-        </w:rPr>
-        <w:t>]</w:t>
-      </w:r>
-    </w:p>
-    <w:p>
-      <w:pPr>
-        <w:tabs>
-          <w:tab w:val="left" w:pos="1410"/>
-        </w:tabs>
-        <w:ind w:left="708"/>
-        <w:rPr>
-          <w:rFonts w:ascii="Arial" w:hAnsi="Arial" w:cs="Arial"/>
-          <w:sz w:val="28"/>
-          <w:szCs w:val="28"/>
-        </w:rPr>
-      </w:pPr>
-      <w:r>
-        <w:rPr>
-          <w:rFonts w:ascii="Arial" w:hAnsi="Arial" w:cs="Arial"/>
-          <w:sz w:val="28"/>
-          <w:szCs w:val="28"/>
-        </w:rPr>
-        <w:t xml:space="preserve">        2 lunghezza 8-</w:t>
-      </w:r>
-      <w:proofErr w:type="gramStart"/>
-      <w:r>
-        <w:rPr>
-          <w:rFonts w:ascii="Arial" w:hAnsi="Arial" w:cs="Arial"/>
-          <w:sz w:val="28"/>
-          <w:szCs w:val="28"/>
-        </w:rPr>
-        <w:t>64</w:t>
-      </w:r>
-      <w:r>
-        <w:rPr>
-          <w:rFonts w:ascii="Arial" w:hAnsi="Arial" w:cs="Arial"/>
-          <w:sz w:val="28"/>
-          <w:szCs w:val="28"/>
-        </w:rPr>
-        <w:t xml:space="preserve">  [</w:t>
-      </w:r>
-      <w:proofErr w:type="spellStart"/>
-      <w:proofErr w:type="gramEnd"/>
-      <w:r>
-        <w:rPr>
-          <w:rFonts w:ascii="Arial" w:hAnsi="Arial" w:cs="Arial"/>
-          <w:sz w:val="28"/>
-          <w:szCs w:val="28"/>
-        </w:rPr>
-        <w:t>property</w:t>
-      </w:r>
-      <w:proofErr w:type="spellEnd"/>
-      <w:r>
-        <w:rPr>
-          <w:rFonts w:ascii="Arial" w:hAnsi="Arial" w:cs="Arial"/>
-          <w:sz w:val="28"/>
-          <w:szCs w:val="28"/>
-        </w:rPr>
-        <w:t xml:space="preserve"> </w:t>
-      </w:r>
-      <w:proofErr w:type="spellStart"/>
-      <w:r>
-        <w:rPr>
-          <w:rFonts w:ascii="Arial" w:hAnsi="Arial" w:cs="Arial"/>
-          <w:sz w:val="28"/>
-          <w:szCs w:val="28"/>
-        </w:rPr>
-        <w:t>LUserOk</w:t>
-      </w:r>
-      <w:proofErr w:type="spellEnd"/>
-      <w:r>
-        <w:rPr>
-          <w:rFonts w:ascii="Arial" w:hAnsi="Arial" w:cs="Arial"/>
-          <w:sz w:val="28"/>
-          <w:szCs w:val="28"/>
-        </w:rPr>
-        <w:t>]</w:t>
-      </w:r>
-    </w:p>
-    <w:p>
-      <w:pPr>
-        <w:tabs>
-          <w:tab w:val="left" w:pos="1410"/>
-        </w:tabs>
-        <w:ind w:left="708"/>
-        <w:rPr>
-          <w:rFonts w:ascii="Arial" w:hAnsi="Arial" w:cs="Arial"/>
-          <w:sz w:val="28"/>
-          <w:szCs w:val="28"/>
-        </w:rPr>
-      </w:pPr>
-      <w:r>
-        <w:rPr>
-          <w:rFonts w:ascii="Arial" w:hAnsi="Arial" w:cs="Arial"/>
-          <w:sz w:val="28"/>
-          <w:szCs w:val="28"/>
-        </w:rPr>
-        <w:t xml:space="preserve">        3 lunghezza &gt;8  </w:t>
-      </w:r>
-      <w:proofErr w:type="gramStart"/>
-      <w:r>
-        <w:rPr>
-          <w:rFonts w:ascii="Arial" w:hAnsi="Arial" w:cs="Arial"/>
-          <w:sz w:val="28"/>
-          <w:szCs w:val="28"/>
-        </w:rPr>
-        <w:t xml:space="preserve">   [</w:t>
-      </w:r>
-      <w:proofErr w:type="spellStart"/>
-      <w:proofErr w:type="gramEnd"/>
-      <w:r>
-        <w:rPr>
-          <w:rFonts w:ascii="Arial" w:hAnsi="Arial" w:cs="Arial"/>
-          <w:sz w:val="28"/>
-          <w:szCs w:val="28"/>
-        </w:rPr>
-        <w:t>error</w:t>
-      </w:r>
-      <w:proofErr w:type="spellEnd"/>
-      <w:r>
-        <w:rPr>
-          <w:rFonts w:ascii="Arial" w:hAnsi="Arial" w:cs="Arial"/>
-          <w:sz w:val="28"/>
-          <w:szCs w:val="28"/>
-        </w:rPr>
-        <w:t>]</w:t>
-      </w:r>
-    </w:p>
-    <w:p>
-      <w:pPr>
-        <w:tabs>
-          <w:tab w:val="left" w:pos="1410"/>
-          <w:tab w:val="left" w:pos="2160"/>
-        </w:tabs>
-        <w:ind w:left="708"/>
-        <w:rPr>
-          <w:rFonts w:ascii="Arial" w:hAnsi="Arial" w:cs="Arial"/>
-          <w:sz w:val="28"/>
-          <w:szCs w:val="28"/>
-        </w:rPr>
-      </w:pPr>
-      <w:r>
-        <w:rPr>
-          <w:rFonts w:ascii="Arial" w:hAnsi="Arial" w:cs="Arial"/>
-          <w:sz w:val="28"/>
-          <w:szCs w:val="28"/>
-        </w:rPr>
-        <w:t>#Parametro</w:t>
-      </w:r>
-      <w:r>
-        <w:rPr>
-          <w:rFonts w:ascii="Arial" w:hAnsi="Arial" w:cs="Arial"/>
-          <w:sz w:val="28"/>
-          <w:szCs w:val="28"/>
-        </w:rPr>
-        <w:tab/>
-      </w:r>
-      <w:r>
-        <w:rPr>
-          <w:rFonts w:ascii="Arial" w:hAnsi="Arial" w:cs="Arial"/>
-          <w:sz w:val="28"/>
-          <w:szCs w:val="28"/>
-        </w:rPr>
-        <w:tab/>
-      </w:r>
-    </w:p>
-    <w:p>
-      <w:pPr>
-        <w:tabs>
-          <w:tab w:val="left" w:pos="1410"/>
-          <w:tab w:val="left" w:pos="2160"/>
-        </w:tabs>
-        <w:ind w:left="708"/>
-        <w:rPr>
-          <w:rFonts w:ascii="Arial" w:hAnsi="Arial" w:cs="Arial"/>
-          <w:sz w:val="28"/>
-          <w:szCs w:val="28"/>
-        </w:rPr>
-      </w:pPr>
-      <w:r>
-        <w:rPr>
-          <w:rFonts w:ascii="Arial" w:hAnsi="Arial" w:cs="Arial"/>
-          <w:sz w:val="28"/>
-          <w:szCs w:val="28"/>
-        </w:rPr>
-        <w:t>Conferma Password:</w:t>
-      </w:r>
-    </w:p>
-    <w:p>
-      <w:pPr>
-        <w:tabs>
-          <w:tab w:val="left" w:pos="1410"/>
-        </w:tabs>
-        <w:ind w:left="708"/>
-        <w:rPr>
-          <w:rFonts w:ascii="Arial" w:hAnsi="Arial" w:cs="Arial"/>
-          <w:sz w:val="28"/>
-          <w:szCs w:val="28"/>
-        </w:rPr>
-      </w:pPr>
-      <w:r>
-        <w:rPr>
-          <w:rFonts w:ascii="Arial" w:hAnsi="Arial" w:cs="Arial"/>
-          <w:sz w:val="28"/>
-          <w:szCs w:val="28"/>
-        </w:rPr>
-        <w:t xml:space="preserve">    #Categorie:</w:t>
-      </w:r>
-    </w:p>
-    <w:p>
-      <w:pPr>
-        <w:tabs>
-          <w:tab w:val="left" w:pos="1410"/>
-        </w:tabs>
-        <w:ind w:left="708"/>
-        <w:rPr>
-          <w:rFonts w:ascii="Arial" w:hAnsi="Arial" w:cs="Arial"/>
-          <w:sz w:val="28"/>
-          <w:szCs w:val="28"/>
-        </w:rPr>
-      </w:pPr>
-      <w:r>
-        <w:rPr>
-          <w:rFonts w:ascii="Arial" w:hAnsi="Arial" w:cs="Arial"/>
-          <w:sz w:val="28"/>
-          <w:szCs w:val="28"/>
-        </w:rPr>
-        <w:t xml:space="preserve">        </w:t>
-      </w:r>
-      <w:proofErr w:type="spellStart"/>
-      <w:r>
-        <w:rPr>
-          <w:rFonts w:ascii="Arial" w:hAnsi="Arial" w:cs="Arial"/>
-          <w:sz w:val="28"/>
-          <w:szCs w:val="28"/>
-        </w:rPr>
-        <w:t>EQPasswordConfirm</w:t>
-      </w:r>
-      <w:proofErr w:type="spellEnd"/>
-      <w:r>
-        <w:rPr>
-          <w:rFonts w:ascii="Arial" w:hAnsi="Arial" w:cs="Arial"/>
-          <w:sz w:val="28"/>
-          <w:szCs w:val="28"/>
-        </w:rPr>
-        <w:t>:</w:t>
-      </w:r>
-    </w:p>
-    <w:p>
-      <w:pPr>
-        <w:tabs>
-          <w:tab w:val="left" w:pos="1410"/>
-        </w:tabs>
-        <w:ind w:left="708"/>
-        <w:rPr>
-          <w:rFonts w:ascii="Arial" w:hAnsi="Arial" w:cs="Arial"/>
-          <w:sz w:val="28"/>
-          <w:szCs w:val="28"/>
-        </w:rPr>
-      </w:pPr>
-      <w:r>
-        <w:rPr>
-          <w:rFonts w:ascii="Arial" w:hAnsi="Arial" w:cs="Arial"/>
-          <w:sz w:val="28"/>
-          <w:szCs w:val="28"/>
-        </w:rPr>
-        <w:t xml:space="preserve">        1 uguale a password  </w:t>
-      </w:r>
-      <w:proofErr w:type="gramStart"/>
-      <w:r>
-        <w:rPr>
-          <w:rFonts w:ascii="Arial" w:hAnsi="Arial" w:cs="Arial"/>
-          <w:sz w:val="28"/>
-          <w:szCs w:val="28"/>
-        </w:rPr>
-        <w:t xml:space="preserve">   [</w:t>
-      </w:r>
-      <w:proofErr w:type="spellStart"/>
-      <w:proofErr w:type="gramEnd"/>
-      <w:r>
-        <w:rPr>
-          <w:rFonts w:ascii="Arial" w:hAnsi="Arial" w:cs="Arial"/>
-          <w:sz w:val="28"/>
-          <w:szCs w:val="28"/>
-        </w:rPr>
-        <w:t>if</w:t>
-      </w:r>
-      <w:proofErr w:type="spellEnd"/>
-      <w:r>
-        <w:rPr>
-          <w:rFonts w:ascii="Arial" w:hAnsi="Arial" w:cs="Arial"/>
-          <w:sz w:val="28"/>
-          <w:szCs w:val="28"/>
-        </w:rPr>
-        <w:t xml:space="preserve"> </w:t>
-      </w:r>
-      <w:proofErr w:type="spellStart"/>
-      <w:r>
-        <w:rPr>
-          <w:rFonts w:ascii="Arial" w:hAnsi="Arial" w:cs="Arial"/>
-          <w:sz w:val="28"/>
-          <w:szCs w:val="28"/>
-        </w:rPr>
-        <w:t>LPassOk</w:t>
-      </w:r>
-      <w:proofErr w:type="spellEnd"/>
-      <w:r>
-        <w:rPr>
-          <w:rFonts w:ascii="Arial" w:hAnsi="Arial" w:cs="Arial"/>
-          <w:sz w:val="28"/>
-          <w:szCs w:val="28"/>
-        </w:rPr>
-        <w:t>] [</w:t>
-      </w:r>
-      <w:proofErr w:type="spellStart"/>
-      <w:r>
-        <w:rPr>
-          <w:rFonts w:ascii="Arial" w:hAnsi="Arial" w:cs="Arial"/>
-          <w:sz w:val="28"/>
-          <w:szCs w:val="28"/>
-        </w:rPr>
-        <w:t>property</w:t>
-      </w:r>
-      <w:proofErr w:type="spellEnd"/>
-      <w:r>
-        <w:rPr>
-          <w:rFonts w:ascii="Arial" w:hAnsi="Arial" w:cs="Arial"/>
-          <w:sz w:val="28"/>
-          <w:szCs w:val="28"/>
-        </w:rPr>
-        <w:t xml:space="preserve"> </w:t>
-      </w:r>
-      <w:proofErr w:type="spellStart"/>
-      <w:r>
-        <w:rPr>
-          <w:rFonts w:ascii="Arial" w:hAnsi="Arial" w:cs="Arial"/>
-          <w:sz w:val="28"/>
-          <w:szCs w:val="28"/>
-        </w:rPr>
-        <w:t>EQPasswordConfirmOk</w:t>
-      </w:r>
-      <w:proofErr w:type="spellEnd"/>
-      <w:r>
-        <w:rPr>
-          <w:rFonts w:ascii="Arial" w:hAnsi="Arial" w:cs="Arial"/>
-          <w:sz w:val="28"/>
-          <w:szCs w:val="28"/>
-        </w:rPr>
-        <w:t>]</w:t>
-      </w:r>
-    </w:p>
-    <w:p>
-      <w:pPr>
-        <w:tabs>
-          <w:tab w:val="left" w:pos="1410"/>
-        </w:tabs>
-        <w:ind w:left="708"/>
-        <w:rPr>
-          <w:rFonts w:ascii="Arial" w:hAnsi="Arial" w:cs="Arial"/>
-          <w:sz w:val="28"/>
-          <w:szCs w:val="28"/>
-        </w:rPr>
-      </w:pPr>
-      <w:r>
-        <w:rPr>
-          <w:rFonts w:ascii="Arial" w:hAnsi="Arial" w:cs="Arial"/>
-          <w:sz w:val="28"/>
-          <w:szCs w:val="28"/>
-        </w:rPr>
-        <w:t xml:space="preserve">        2 diversa da </w:t>
-      </w:r>
-      <w:proofErr w:type="gramStart"/>
-      <w:r>
-        <w:rPr>
-          <w:rFonts w:ascii="Arial" w:hAnsi="Arial" w:cs="Arial"/>
-          <w:sz w:val="28"/>
-          <w:szCs w:val="28"/>
-        </w:rPr>
-        <w:t>password  [</w:t>
-      </w:r>
-      <w:proofErr w:type="spellStart"/>
-      <w:proofErr w:type="gramEnd"/>
-      <w:r>
-        <w:rPr>
-          <w:rFonts w:ascii="Arial" w:hAnsi="Arial" w:cs="Arial"/>
-          <w:sz w:val="28"/>
-          <w:szCs w:val="28"/>
-        </w:rPr>
-        <w:t>error</w:t>
-      </w:r>
-      <w:proofErr w:type="spellEnd"/>
-      <w:r>
-        <w:rPr>
-          <w:rFonts w:ascii="Arial" w:hAnsi="Arial" w:cs="Arial"/>
-          <w:sz w:val="28"/>
-          <w:szCs w:val="28"/>
-        </w:rPr>
-        <w:t>]</w:t>
-      </w:r>
-    </w:p>
-    <w:p>
-      <w:pPr>
-        <w:tabs>
-          <w:tab w:val="left" w:pos="1410"/>
-        </w:tabs>
-        <w:ind w:left="708"/>
-        <w:rPr>
-          <w:rFonts w:ascii="Arial" w:hAnsi="Arial" w:cs="Arial"/>
-          <w:sz w:val="28"/>
-          <w:szCs w:val="28"/>
-        </w:rPr>
-      </w:pPr>
-      <w:r>
-        <w:rPr>
-          <w:rFonts w:ascii="Arial" w:hAnsi="Arial" w:cs="Arial"/>
-          <w:sz w:val="28"/>
-          <w:szCs w:val="28"/>
-        </w:rPr>
-        <w:t>#Parametro</w:t>
-      </w:r>
-    </w:p>
-    <w:p>
-      <w:pPr>
-        <w:tabs>
-          <w:tab w:val="left" w:pos="1410"/>
-        </w:tabs>
-        <w:ind w:left="708"/>
-        <w:rPr>
-          <w:rFonts w:ascii="Arial" w:hAnsi="Arial" w:cs="Arial"/>
-          <w:sz w:val="28"/>
-          <w:szCs w:val="28"/>
-        </w:rPr>
-      </w:pPr>
-      <w:r>
-        <w:rPr>
-          <w:rFonts w:ascii="Arial" w:hAnsi="Arial" w:cs="Arial"/>
-          <w:sz w:val="28"/>
-          <w:szCs w:val="28"/>
-        </w:rPr>
-        <w:t>Percorso file</w:t>
-      </w:r>
-    </w:p>
-    <w:p>
-      <w:pPr>
-        <w:tabs>
-          <w:tab w:val="left" w:pos="1410"/>
-        </w:tabs>
-        <w:ind w:left="708"/>
-        <w:rPr>
-          <w:rFonts w:ascii="Arial" w:hAnsi="Arial" w:cs="Arial"/>
-          <w:sz w:val="28"/>
-          <w:szCs w:val="28"/>
-        </w:rPr>
-      </w:pPr>
-      <w:r>
-        <w:rPr>
-          <w:rFonts w:ascii="Arial" w:hAnsi="Arial" w:cs="Arial"/>
-          <w:sz w:val="28"/>
-          <w:szCs w:val="28"/>
-        </w:rPr>
-        <w:t xml:space="preserve">    #Categorie</w:t>
-      </w:r>
-    </w:p>
-    <w:p>
-      <w:pPr>
-        <w:tabs>
-          <w:tab w:val="left" w:pos="1410"/>
-        </w:tabs>
-        <w:ind w:left="708"/>
-        <w:rPr>
-          <w:rFonts w:ascii="Arial" w:hAnsi="Arial" w:cs="Arial"/>
-          <w:sz w:val="28"/>
-          <w:szCs w:val="28"/>
-        </w:rPr>
-      </w:pPr>
-      <w:r>
-        <w:rPr>
-          <w:rFonts w:ascii="Arial" w:hAnsi="Arial" w:cs="Arial"/>
-          <w:sz w:val="28"/>
-          <w:szCs w:val="28"/>
-        </w:rPr>
-        <w:t xml:space="preserve">        </w:t>
-      </w:r>
-      <w:r>
-        <w:rPr>
-          <w:rFonts w:ascii="Arial" w:hAnsi="Arial" w:cs="Arial"/>
-          <w:sz w:val="28"/>
-          <w:szCs w:val="28"/>
-        </w:rPr>
-        <w:t>Validità</w:t>
-      </w:r>
-    </w:p>
-    <w:p>
-      <w:pPr>
-        <w:tabs>
-          <w:tab w:val="left" w:pos="1410"/>
-        </w:tabs>
-        <w:ind w:left="708"/>
-        <w:rPr>
-          <w:rFonts w:ascii="Arial" w:hAnsi="Arial" w:cs="Arial"/>
-          <w:sz w:val="28"/>
-          <w:szCs w:val="28"/>
-        </w:rPr>
-      </w:pPr>
-      <w:r>
-        <w:rPr>
-          <w:rFonts w:ascii="Arial" w:hAnsi="Arial" w:cs="Arial"/>
-          <w:sz w:val="28"/>
-          <w:szCs w:val="28"/>
-        </w:rPr>
-        <w:t xml:space="preserve">        1 percorso file valido</w:t>
-      </w:r>
-    </w:p>
-    <w:p>
-      <w:pPr>
-        <w:tabs>
-          <w:tab w:val="left" w:pos="1410"/>
-        </w:tabs>
-        <w:ind w:left="708"/>
-        <w:rPr>
-          <w:rFonts w:ascii="Arial" w:hAnsi="Arial" w:cs="Arial"/>
-          <w:sz w:val="28"/>
-          <w:szCs w:val="28"/>
-        </w:rPr>
-      </w:pPr>
-      <w:r>
-        <w:rPr>
-          <w:rFonts w:ascii="Arial" w:hAnsi="Arial" w:cs="Arial"/>
-          <w:sz w:val="28"/>
-          <w:szCs w:val="28"/>
-        </w:rPr>
-        <w:t xml:space="preserve">        2 percorso file non valido</w:t>
-      </w:r>
-    </w:p>
-    <w:p>
-      <w:pPr>
-        <w:tabs>
-          <w:tab w:val="left" w:pos="1410"/>
-        </w:tabs>
-        <w:rPr>
-          <w:rFonts w:ascii="Arial" w:hAnsi="Arial" w:cs="Arial"/>
-          <w:sz w:val="28"/>
-          <w:szCs w:val="28"/>
-        </w:rPr>
-      </w:pPr>
-      <w:r>
-        <w:rPr>
-          <w:rFonts w:ascii="Arial" w:hAnsi="Arial" w:cs="Arial"/>
-          <w:sz w:val="28"/>
-          <w:szCs w:val="28"/>
-        </w:rPr>
-        <w:t xml:space="preserve">    </w:t>
-      </w:r>
-    </w:p>
-    <w:p>
-      <w:pPr>
-        <w:tabs>
-          <w:tab w:val="left" w:pos="1410"/>
-        </w:tabs>
-        <w:rPr>
-          <w:rFonts w:ascii="Arial" w:hAnsi="Arial" w:cs="Arial"/>
-          <w:sz w:val="28"/>
-          <w:szCs w:val="28"/>
-        </w:rPr>
-      </w:pPr>
-    </w:p>
-    <w:p>
-      <w:pPr>
-        <w:tabs>
-          <w:tab w:val="left" w:pos="1410"/>
-        </w:tabs>
-        <w:rPr>
-          <w:rFonts w:ascii="Arial" w:hAnsi="Arial" w:cs="Arial"/>
-          <w:sz w:val="28"/>
-          <w:szCs w:val="28"/>
-        </w:rPr>
-      </w:pPr>
-    </w:p>
-    <w:p>
-      <w:pPr>
-        <w:tabs>
-          <w:tab w:val="left" w:pos="1410"/>
-        </w:tabs>
-        <w:rPr>
-          <w:sz w:val="28"/>
-          <w:szCs w:val="28"/>
-        </w:rPr>
-      </w:pPr>
-    </w:p>
+    <w:tbl>
+      <w:tblPr>
+        <w:tblStyle w:val="Tabellagriglia5scura-colore1"/>
+        <w:tblW w:w="9776" w:type="dxa"/>
+        <w:tblLook w:val="04A0" w:firstRow="1" w:lastRow="0" w:firstColumn="1" w:lastColumn="0" w:noHBand="0" w:noVBand="1"/>
+      </w:tblPr>
+      <w:tblGrid>
+        <w:gridCol w:w="4814"/>
+        <w:gridCol w:w="4962"/>
+      </w:tblGrid>
+      <w:tr>
+        <w:trPr>
+          <w:cnfStyle w:val="100000000000" w:firstRow="1" w:lastRow="0" w:firstColumn="0" w:lastColumn="0" w:oddVBand="0" w:evenVBand="0" w:oddHBand="0" w:evenHBand="0" w:firstRowFirstColumn="0" w:firstRowLastColumn="0" w:lastRowFirstColumn="0" w:lastRowLastColumn="0"/>
+        </w:trPr>
+        <w:tc>
+          <w:tcPr>
+            <w:cnfStyle w:val="001000000000" w:firstRow="0" w:lastRow="0" w:firstColumn="1" w:lastColumn="0" w:oddVBand="0" w:evenVBand="0" w:oddHBand="0" w:evenHBand="0" w:firstRowFirstColumn="0" w:firstRowLastColumn="0" w:lastRowFirstColumn="0" w:lastRowLastColumn="0"/>
+            <w:tcW w:w="9776" w:type="dxa"/>
+            <w:gridSpan w:val="2"/>
+          </w:tcPr>
+          <w:p>
+            <w:pPr>
+              <w:jc w:val="center"/>
+              <w:rPr>
+                <w:noProof/>
+                <w:sz w:val="36"/>
+                <w:szCs w:val="36"/>
+              </w:rPr>
+            </w:pPr>
+            <w:r>
+              <w:rPr>
+                <w:noProof/>
+                <w:sz w:val="36"/>
+                <w:szCs w:val="36"/>
+              </w:rPr>
+              <w:t xml:space="preserve">Parametro: </w:t>
+            </w:r>
+            <w:r>
+              <w:rPr>
+                <w:noProof/>
+                <w:sz w:val="36"/>
+                <w:szCs w:val="36"/>
+              </w:rPr>
+              <w:t>conferma password</w:t>
+            </w:r>
+          </w:p>
+          <w:p>
+            <w:pPr>
+              <w:jc w:val="center"/>
+              <w:rPr>
+                <w:noProof/>
+                <w:sz w:val="36"/>
+                <w:szCs w:val="36"/>
+              </w:rPr>
+            </w:pPr>
+            <w:r>
+              <w:rPr>
+                <w:noProof/>
+                <w:sz w:val="36"/>
+                <w:szCs w:val="36"/>
+              </w:rPr>
+              <w:t>Formato: [A-Z a-z 0-9] {8-64}</w:t>
+            </w:r>
+          </w:p>
+        </w:tc>
+      </w:tr>
+      <w:tr>
+        <w:trPr>
+          <w:cnfStyle w:val="000000100000" w:firstRow="0" w:lastRow="0" w:firstColumn="0" w:lastColumn="0" w:oddVBand="0" w:evenVBand="0" w:oddHBand="1" w:evenHBand="0" w:firstRowFirstColumn="0" w:firstRowLastColumn="0" w:lastRowFirstColumn="0" w:lastRowLastColumn="0"/>
+        </w:trPr>
+        <w:tc>
+          <w:tcPr>
+            <w:cnfStyle w:val="001000000000" w:firstRow="0" w:lastRow="0" w:firstColumn="1" w:lastColumn="0" w:oddVBand="0" w:evenVBand="0" w:oddHBand="0" w:evenHBand="0" w:firstRowFirstColumn="0" w:firstRowLastColumn="0" w:lastRowFirstColumn="0" w:lastRowLastColumn="0"/>
+            <w:tcW w:w="4814" w:type="dxa"/>
+          </w:tcPr>
+          <w:p>
+            <w:pPr>
+              <w:jc w:val="center"/>
+              <w:rPr>
+                <w:noProof/>
+                <w:sz w:val="28"/>
+                <w:szCs w:val="28"/>
+              </w:rPr>
+            </w:pPr>
+            <w:r>
+              <w:rPr>
+                <w:noProof/>
+                <w:sz w:val="28"/>
+                <w:szCs w:val="28"/>
+              </w:rPr>
+              <w:t>Categorie</w:t>
+            </w:r>
+          </w:p>
+        </w:tc>
+        <w:tc>
+          <w:tcPr>
+            <w:tcW w:w="4962" w:type="dxa"/>
+          </w:tcPr>
+          <w:p>
+            <w:pPr>
+              <w:jc w:val="center"/>
+              <w:cnfStyle w:val="000000100000" w:firstRow="0" w:lastRow="0" w:firstColumn="0" w:lastColumn="0" w:oddVBand="0" w:evenVBand="0" w:oddHBand="1" w:evenHBand="0" w:firstRowFirstColumn="0" w:firstRowLastColumn="0" w:lastRowFirstColumn="0" w:lastRowLastColumn="0"/>
+              <w:rPr>
+                <w:noProof/>
+                <w:sz w:val="28"/>
+                <w:szCs w:val="28"/>
+              </w:rPr>
+            </w:pPr>
+            <w:r>
+              <w:rPr>
+                <w:noProof/>
+                <w:sz w:val="28"/>
+                <w:szCs w:val="28"/>
+              </w:rPr>
+              <w:t>Scelte</w:t>
+            </w:r>
+          </w:p>
+        </w:tc>
+      </w:tr>
+      <w:tr>
+        <w:tc>
+          <w:tcPr>
+            <w:cnfStyle w:val="001000000000" w:firstRow="0" w:lastRow="0" w:firstColumn="1" w:lastColumn="0" w:oddVBand="0" w:evenVBand="0" w:oddHBand="0" w:evenHBand="0" w:firstRowFirstColumn="0" w:firstRowLastColumn="0" w:lastRowFirstColumn="0" w:lastRowLastColumn="0"/>
+            <w:tcW w:w="4814" w:type="dxa"/>
+          </w:tcPr>
+          <w:p>
+            <w:pPr>
+              <w:jc w:val="center"/>
+              <w:rPr>
+                <w:noProof/>
+                <w:sz w:val="28"/>
+                <w:szCs w:val="28"/>
+              </w:rPr>
+            </w:pPr>
+            <w:r>
+              <w:rPr>
+                <w:noProof/>
+                <w:sz w:val="28"/>
+                <w:szCs w:val="28"/>
+              </w:rPr>
+              <w:t>Uguaglianza</w:t>
+            </w:r>
+            <w:r>
+              <w:rPr>
+                <w:noProof/>
+                <w:sz w:val="28"/>
+                <w:szCs w:val="28"/>
+              </w:rPr>
+              <w:t xml:space="preserve"> </w:t>
+            </w:r>
+            <w:r>
+              <w:rPr>
+                <w:noProof/>
+                <w:sz w:val="28"/>
+                <w:szCs w:val="28"/>
+              </w:rPr>
+              <w:t>u</w:t>
+            </w:r>
+            <w:r>
+              <w:rPr>
+                <w:noProof/>
+                <w:sz w:val="28"/>
+                <w:szCs w:val="28"/>
+              </w:rPr>
+              <w:t>p</w:t>
+            </w:r>
+          </w:p>
+        </w:tc>
+        <w:tc>
+          <w:tcPr>
+            <w:tcW w:w="4962" w:type="dxa"/>
+          </w:tcPr>
+          <w:p>
+            <w:pPr>
+              <w:cnfStyle w:val="000000000000" w:firstRow="0" w:lastRow="0" w:firstColumn="0" w:lastColumn="0" w:oddVBand="0" w:evenVBand="0" w:oddHBand="0" w:evenHBand="0" w:firstRowFirstColumn="0" w:firstRowLastColumn="0" w:lastRowFirstColumn="0" w:lastRowLastColumn="0"/>
+              <w:rPr>
+                <w:noProof/>
+                <w:sz w:val="28"/>
+                <w:szCs w:val="28"/>
+              </w:rPr>
+            </w:pPr>
+            <w:r>
+              <w:rPr>
+                <w:noProof/>
+                <w:sz w:val="28"/>
+                <w:szCs w:val="28"/>
+              </w:rPr>
+              <w:t>1)</w:t>
+            </w:r>
+            <w:r>
+              <w:rPr>
+                <w:noProof/>
+                <w:sz w:val="28"/>
+                <w:szCs w:val="28"/>
+              </w:rPr>
+              <w:t xml:space="preserve"> </w:t>
+            </w:r>
+            <w:r>
+              <w:rPr>
+                <w:noProof/>
+                <w:sz w:val="28"/>
+                <w:szCs w:val="28"/>
+              </w:rPr>
+              <w:t>Non corrisponde a password</w:t>
+            </w:r>
+            <w:r>
+              <w:rPr>
+                <w:noProof/>
+                <w:sz w:val="28"/>
+                <w:szCs w:val="28"/>
+              </w:rPr>
+              <w:t xml:space="preserve"> [errore]</w:t>
+            </w:r>
+          </w:p>
+          <w:p>
+            <w:pPr>
+              <w:cnfStyle w:val="000000000000" w:firstRow="0" w:lastRow="0" w:firstColumn="0" w:lastColumn="0" w:oddVBand="0" w:evenVBand="0" w:oddHBand="0" w:evenHBand="0" w:firstRowFirstColumn="0" w:firstRowLastColumn="0" w:lastRowFirstColumn="0" w:lastRowLastColumn="0"/>
+              <w:rPr>
+                <w:noProof/>
+                <w:sz w:val="28"/>
+                <w:szCs w:val="28"/>
+              </w:rPr>
+            </w:pPr>
+            <w:r>
+              <w:rPr>
+                <w:noProof/>
+                <w:sz w:val="28"/>
+                <w:szCs w:val="28"/>
+              </w:rPr>
+              <w:t xml:space="preserve">2) </w:t>
+            </w:r>
+            <w:r>
+              <w:rPr>
+                <w:noProof/>
+                <w:sz w:val="28"/>
+                <w:szCs w:val="28"/>
+              </w:rPr>
+              <w:t>C</w:t>
+            </w:r>
+            <w:r>
+              <w:rPr>
+                <w:noProof/>
+                <w:sz w:val="28"/>
+                <w:szCs w:val="28"/>
+              </w:rPr>
+              <w:t>orrisponde a password</w:t>
+            </w:r>
+            <w:r>
+              <w:rPr>
+                <w:noProof/>
+                <w:sz w:val="28"/>
+                <w:szCs w:val="28"/>
+              </w:rPr>
+              <w:t xml:space="preserve"> [property UPConfOk]</w:t>
+            </w:r>
+          </w:p>
+        </w:tc>
+      </w:tr>
+    </w:tbl>
     <w:p>
       <w:pPr>
         <w:rPr>
@@ -2142,6 +2615,834 @@
         </w:rPr>
       </w:pPr>
     </w:p>
+    <w:tbl>
+      <w:tblPr>
+        <w:tblStyle w:val="Tabellagriglia5scura-colore1"/>
+        <w:tblW w:w="9776" w:type="dxa"/>
+        <w:tblLook w:val="04A0" w:firstRow="1" w:lastRow="0" w:firstColumn="1" w:lastColumn="0" w:noHBand="0" w:noVBand="1"/>
+      </w:tblPr>
+      <w:tblGrid>
+        <w:gridCol w:w="4814"/>
+        <w:gridCol w:w="4962"/>
+      </w:tblGrid>
+      <w:tr>
+        <w:trPr>
+          <w:cnfStyle w:val="100000000000" w:firstRow="1" w:lastRow="0" w:firstColumn="0" w:lastColumn="0" w:oddVBand="0" w:evenVBand="0" w:oddHBand="0" w:evenHBand="0" w:firstRowFirstColumn="0" w:firstRowLastColumn="0" w:lastRowFirstColumn="0" w:lastRowLastColumn="0"/>
+        </w:trPr>
+        <w:tc>
+          <w:tcPr>
+            <w:cnfStyle w:val="001000000000" w:firstRow="0" w:lastRow="0" w:firstColumn="1" w:lastColumn="0" w:oddVBand="0" w:evenVBand="0" w:oddHBand="0" w:evenHBand="0" w:firstRowFirstColumn="0" w:firstRowLastColumn="0" w:lastRowFirstColumn="0" w:lastRowLastColumn="0"/>
+            <w:tcW w:w="9776" w:type="dxa"/>
+            <w:gridSpan w:val="2"/>
+          </w:tcPr>
+          <w:p>
+            <w:pPr>
+              <w:jc w:val="center"/>
+              <w:rPr>
+                <w:noProof/>
+                <w:sz w:val="36"/>
+                <w:szCs w:val="36"/>
+              </w:rPr>
+            </w:pPr>
+            <w:r>
+              <w:rPr>
+                <w:noProof/>
+                <w:sz w:val="36"/>
+                <w:szCs w:val="36"/>
+              </w:rPr>
+              <w:t xml:space="preserve">Parametro: </w:t>
+            </w:r>
+            <w:r>
+              <w:rPr>
+                <w:noProof/>
+                <w:sz w:val="36"/>
+                <w:szCs w:val="36"/>
+              </w:rPr>
+              <w:t>percorso file</w:t>
+            </w:r>
+          </w:p>
+        </w:tc>
+      </w:tr>
+      <w:tr>
+        <w:trPr>
+          <w:cnfStyle w:val="000000100000" w:firstRow="0" w:lastRow="0" w:firstColumn="0" w:lastColumn="0" w:oddVBand="0" w:evenVBand="0" w:oddHBand="1" w:evenHBand="0" w:firstRowFirstColumn="0" w:firstRowLastColumn="0" w:lastRowFirstColumn="0" w:lastRowLastColumn="0"/>
+        </w:trPr>
+        <w:tc>
+          <w:tcPr>
+            <w:cnfStyle w:val="001000000000" w:firstRow="0" w:lastRow="0" w:firstColumn="1" w:lastColumn="0" w:oddVBand="0" w:evenVBand="0" w:oddHBand="0" w:evenHBand="0" w:firstRowFirstColumn="0" w:firstRowLastColumn="0" w:lastRowFirstColumn="0" w:lastRowLastColumn="0"/>
+            <w:tcW w:w="4814" w:type="dxa"/>
+          </w:tcPr>
+          <w:p>
+            <w:pPr>
+              <w:jc w:val="center"/>
+              <w:rPr>
+                <w:noProof/>
+                <w:sz w:val="28"/>
+                <w:szCs w:val="28"/>
+              </w:rPr>
+            </w:pPr>
+            <w:r>
+              <w:rPr>
+                <w:noProof/>
+                <w:sz w:val="28"/>
+                <w:szCs w:val="28"/>
+              </w:rPr>
+              <w:t>Categorie</w:t>
+            </w:r>
+          </w:p>
+        </w:tc>
+        <w:tc>
+          <w:tcPr>
+            <w:tcW w:w="4962" w:type="dxa"/>
+          </w:tcPr>
+          <w:p>
+            <w:pPr>
+              <w:jc w:val="center"/>
+              <w:cnfStyle w:val="000000100000" w:firstRow="0" w:lastRow="0" w:firstColumn="0" w:lastColumn="0" w:oddVBand="0" w:evenVBand="0" w:oddHBand="1" w:evenHBand="0" w:firstRowFirstColumn="0" w:firstRowLastColumn="0" w:lastRowFirstColumn="0" w:lastRowLastColumn="0"/>
+              <w:rPr>
+                <w:noProof/>
+                <w:sz w:val="28"/>
+                <w:szCs w:val="28"/>
+              </w:rPr>
+            </w:pPr>
+            <w:r>
+              <w:rPr>
+                <w:noProof/>
+                <w:sz w:val="28"/>
+                <w:szCs w:val="28"/>
+              </w:rPr>
+              <w:t>Scelte</w:t>
+            </w:r>
+          </w:p>
+        </w:tc>
+      </w:tr>
+      <w:tr>
+        <w:tc>
+          <w:tcPr>
+            <w:cnfStyle w:val="001000000000" w:firstRow="0" w:lastRow="0" w:firstColumn="1" w:lastColumn="0" w:oddVBand="0" w:evenVBand="0" w:oddHBand="0" w:evenHBand="0" w:firstRowFirstColumn="0" w:firstRowLastColumn="0" w:lastRowFirstColumn="0" w:lastRowLastColumn="0"/>
+            <w:tcW w:w="4814" w:type="dxa"/>
+          </w:tcPr>
+          <w:p>
+            <w:pPr>
+              <w:jc w:val="center"/>
+              <w:rPr>
+                <w:noProof/>
+                <w:sz w:val="28"/>
+                <w:szCs w:val="28"/>
+              </w:rPr>
+            </w:pPr>
+            <w:r>
+              <w:rPr>
+                <w:noProof/>
+                <w:sz w:val="28"/>
+                <w:szCs w:val="28"/>
+              </w:rPr>
+              <w:t xml:space="preserve">Validità </w:t>
+            </w:r>
+            <w:r>
+              <w:rPr>
+                <w:noProof/>
+                <w:sz w:val="28"/>
+                <w:szCs w:val="28"/>
+              </w:rPr>
+              <w:t xml:space="preserve"> </w:t>
+            </w:r>
+            <w:r>
+              <w:rPr>
+                <w:noProof/>
+                <w:sz w:val="28"/>
+                <w:szCs w:val="28"/>
+              </w:rPr>
+              <w:t>vp</w:t>
+            </w:r>
+          </w:p>
+        </w:tc>
+        <w:tc>
+          <w:tcPr>
+            <w:tcW w:w="4962" w:type="dxa"/>
+          </w:tcPr>
+          <w:p>
+            <w:pPr>
+              <w:cnfStyle w:val="000000000000" w:firstRow="0" w:lastRow="0" w:firstColumn="0" w:lastColumn="0" w:oddVBand="0" w:evenVBand="0" w:oddHBand="0" w:evenHBand="0" w:firstRowFirstColumn="0" w:firstRowLastColumn="0" w:lastRowFirstColumn="0" w:lastRowLastColumn="0"/>
+              <w:rPr>
+                <w:noProof/>
+                <w:sz w:val="28"/>
+                <w:szCs w:val="28"/>
+              </w:rPr>
+            </w:pPr>
+            <w:r>
+              <w:rPr>
+                <w:noProof/>
+                <w:sz w:val="28"/>
+                <w:szCs w:val="28"/>
+              </w:rPr>
+              <w:t>1)</w:t>
+            </w:r>
+            <w:r>
+              <w:rPr>
+                <w:noProof/>
+                <w:sz w:val="28"/>
+                <w:szCs w:val="28"/>
+              </w:rPr>
+              <w:t xml:space="preserve"> Non corrisponde</w:t>
+            </w:r>
+            <w:r>
+              <w:rPr>
+                <w:noProof/>
+                <w:sz w:val="28"/>
+                <w:szCs w:val="28"/>
+              </w:rPr>
+              <w:t xml:space="preserve"> a nessun file presente su disco </w:t>
+            </w:r>
+            <w:r>
+              <w:rPr>
+                <w:noProof/>
+                <w:sz w:val="28"/>
+                <w:szCs w:val="28"/>
+              </w:rPr>
+              <w:t>[errore]</w:t>
+            </w:r>
+          </w:p>
+          <w:p>
+            <w:pPr>
+              <w:cnfStyle w:val="000000000000" w:firstRow="0" w:lastRow="0" w:firstColumn="0" w:lastColumn="0" w:oddVBand="0" w:evenVBand="0" w:oddHBand="0" w:evenHBand="0" w:firstRowFirstColumn="0" w:firstRowLastColumn="0" w:lastRowFirstColumn="0" w:lastRowLastColumn="0"/>
+              <w:rPr>
+                <w:noProof/>
+                <w:sz w:val="28"/>
+                <w:szCs w:val="28"/>
+              </w:rPr>
+            </w:pPr>
+            <w:r>
+              <w:rPr>
+                <w:noProof/>
+                <w:sz w:val="28"/>
+                <w:szCs w:val="28"/>
+              </w:rPr>
+              <w:t>2) Corrisponde a</w:t>
+            </w:r>
+            <w:r>
+              <w:rPr>
+                <w:noProof/>
+                <w:sz w:val="28"/>
+                <w:szCs w:val="28"/>
+              </w:rPr>
+              <w:t>d un file presente su disco</w:t>
+            </w:r>
+            <w:r>
+              <w:rPr>
+                <w:noProof/>
+                <w:sz w:val="28"/>
+                <w:szCs w:val="28"/>
+              </w:rPr>
+              <w:t xml:space="preserve"> [property </w:t>
+            </w:r>
+            <w:r>
+              <w:rPr>
+                <w:noProof/>
+                <w:sz w:val="28"/>
+                <w:szCs w:val="28"/>
+              </w:rPr>
+              <w:t>VP</w:t>
+            </w:r>
+            <w:r>
+              <w:rPr>
+                <w:noProof/>
+                <w:sz w:val="28"/>
+                <w:szCs w:val="28"/>
+              </w:rPr>
+              <w:t>Ok]</w:t>
+            </w:r>
+          </w:p>
+        </w:tc>
+      </w:tr>
+    </w:tbl>
+    <w:p>
+      <w:pPr>
+        <w:rPr>
+          <w:b/>
+          <w:bCs/>
+          <w:noProof/>
+          <w:sz w:val="52"/>
+          <w:szCs w:val="52"/>
+        </w:rPr>
+      </w:pPr>
+    </w:p>
+    <w:tbl>
+      <w:tblPr>
+        <w:tblStyle w:val="Tabellagriglia5scura-colore1"/>
+        <w:tblW w:w="9776" w:type="dxa"/>
+        <w:tblLook w:val="04A0" w:firstRow="1" w:lastRow="0" w:firstColumn="1" w:lastColumn="0" w:noHBand="0" w:noVBand="1"/>
+      </w:tblPr>
+      <w:tblGrid>
+        <w:gridCol w:w="2547"/>
+        <w:gridCol w:w="4111"/>
+        <w:gridCol w:w="3118"/>
+      </w:tblGrid>
+      <w:tr>
+        <w:trPr>
+          <w:cnfStyle w:val="100000000000" w:firstRow="1" w:lastRow="0" w:firstColumn="0" w:lastColumn="0" w:oddVBand="0" w:evenVBand="0" w:oddHBand="0" w:evenHBand="0" w:firstRowFirstColumn="0" w:firstRowLastColumn="0" w:lastRowFirstColumn="0" w:lastRowLastColumn="0"/>
+        </w:trPr>
+        <w:tc>
+          <w:tcPr>
+            <w:cnfStyle w:val="001000000000" w:firstRow="0" w:lastRow="0" w:firstColumn="1" w:lastColumn="0" w:oddVBand="0" w:evenVBand="0" w:oddHBand="0" w:evenHBand="0" w:firstRowFirstColumn="0" w:firstRowLastColumn="0" w:lastRowFirstColumn="0" w:lastRowLastColumn="0"/>
+            <w:tcW w:w="2547" w:type="dxa"/>
+          </w:tcPr>
+          <w:p>
+            <w:pPr>
+              <w:jc w:val="center"/>
+              <w:rPr>
+                <w:noProof/>
+                <w:sz w:val="28"/>
+                <w:szCs w:val="28"/>
+              </w:rPr>
+            </w:pPr>
+            <w:r>
+              <w:rPr>
+                <w:noProof/>
+                <w:sz w:val="28"/>
+                <w:szCs w:val="28"/>
+              </w:rPr>
+              <w:t>Codice</w:t>
+            </w:r>
+          </w:p>
+        </w:tc>
+        <w:tc>
+          <w:tcPr>
+            <w:tcW w:w="4111" w:type="dxa"/>
+          </w:tcPr>
+          <w:p>
+            <w:pPr>
+              <w:jc w:val="center"/>
+              <w:cnfStyle w:val="100000000000" w:firstRow="1" w:lastRow="0" w:firstColumn="0" w:lastColumn="0" w:oddVBand="0" w:evenVBand="0" w:oddHBand="0" w:evenHBand="0" w:firstRowFirstColumn="0" w:firstRowLastColumn="0" w:lastRowFirstColumn="0" w:lastRowLastColumn="0"/>
+              <w:rPr>
+                <w:noProof/>
+                <w:sz w:val="28"/>
+                <w:szCs w:val="28"/>
+              </w:rPr>
+            </w:pPr>
+            <w:r>
+              <w:rPr>
+                <w:noProof/>
+                <w:sz w:val="28"/>
+                <w:szCs w:val="28"/>
+              </w:rPr>
+              <w:t>Combinazione</w:t>
+            </w:r>
+          </w:p>
+        </w:tc>
+        <w:tc>
+          <w:tcPr>
+            <w:tcW w:w="3118" w:type="dxa"/>
+          </w:tcPr>
+          <w:p>
+            <w:pPr>
+              <w:jc w:val="center"/>
+              <w:cnfStyle w:val="100000000000" w:firstRow="1" w:lastRow="0" w:firstColumn="0" w:lastColumn="0" w:oddVBand="0" w:evenVBand="0" w:oddHBand="0" w:evenHBand="0" w:firstRowFirstColumn="0" w:firstRowLastColumn="0" w:lastRowFirstColumn="0" w:lastRowLastColumn="0"/>
+              <w:rPr>
+                <w:noProof/>
+                <w:sz w:val="28"/>
+                <w:szCs w:val="28"/>
+              </w:rPr>
+            </w:pPr>
+            <w:r>
+              <w:rPr>
+                <w:noProof/>
+                <w:sz w:val="28"/>
+                <w:szCs w:val="28"/>
+              </w:rPr>
+              <w:t>Esito</w:t>
+            </w:r>
+          </w:p>
+        </w:tc>
+      </w:tr>
+      <w:tr>
+        <w:trPr>
+          <w:cnfStyle w:val="000000100000" w:firstRow="0" w:lastRow="0" w:firstColumn="0" w:lastColumn="0" w:oddVBand="0" w:evenVBand="0" w:oddHBand="1" w:evenHBand="0" w:firstRowFirstColumn="0" w:firstRowLastColumn="0" w:lastRowFirstColumn="0" w:lastRowLastColumn="0"/>
+        </w:trPr>
+        <w:tc>
+          <w:tcPr>
+            <w:cnfStyle w:val="001000000000" w:firstRow="0" w:lastRow="0" w:firstColumn="1" w:lastColumn="0" w:oddVBand="0" w:evenVBand="0" w:oddHBand="0" w:evenHBand="0" w:firstRowFirstColumn="0" w:firstRowLastColumn="0" w:lastRowFirstColumn="0" w:lastRowLastColumn="0"/>
+            <w:tcW w:w="2547" w:type="dxa"/>
+          </w:tcPr>
+          <w:p>
+            <w:pPr>
+              <w:jc w:val="center"/>
+              <w:rPr>
+                <w:noProof/>
+                <w:sz w:val="28"/>
+                <w:szCs w:val="28"/>
+              </w:rPr>
+            </w:pPr>
+            <w:r>
+              <w:rPr>
+                <w:noProof/>
+                <w:sz w:val="28"/>
+                <w:szCs w:val="28"/>
+              </w:rPr>
+              <w:t>TC_CF_1.1</w:t>
+            </w:r>
+          </w:p>
+        </w:tc>
+        <w:tc>
+          <w:tcPr>
+            <w:tcW w:w="4111" w:type="dxa"/>
+          </w:tcPr>
+          <w:p>
+            <w:pPr>
+              <w:cnfStyle w:val="000000100000" w:firstRow="0" w:lastRow="0" w:firstColumn="0" w:lastColumn="0" w:oddVBand="0" w:evenVBand="0" w:oddHBand="1" w:evenHBand="0" w:firstRowFirstColumn="0" w:firstRowLastColumn="0" w:lastRowFirstColumn="0" w:lastRowLastColumn="0"/>
+              <w:rPr>
+                <w:noProof/>
+                <w:sz w:val="28"/>
+                <w:szCs w:val="28"/>
+              </w:rPr>
+            </w:pPr>
+            <w:r>
+              <w:rPr>
+                <w:noProof/>
+                <w:sz w:val="28"/>
+                <w:szCs w:val="28"/>
+              </w:rPr>
+              <w:t>lp1</w:t>
+            </w:r>
+          </w:p>
+        </w:tc>
+        <w:tc>
+          <w:tcPr>
+            <w:tcW w:w="3118" w:type="dxa"/>
+          </w:tcPr>
+          <w:p>
+            <w:pPr>
+              <w:jc w:val="center"/>
+              <w:cnfStyle w:val="000000100000" w:firstRow="0" w:lastRow="0" w:firstColumn="0" w:lastColumn="0" w:oddVBand="0" w:evenVBand="0" w:oddHBand="1" w:evenHBand="0" w:firstRowFirstColumn="0" w:firstRowLastColumn="0" w:lastRowFirstColumn="0" w:lastRowLastColumn="0"/>
+              <w:rPr>
+                <w:noProof/>
+                <w:sz w:val="28"/>
+                <w:szCs w:val="28"/>
+              </w:rPr>
+            </w:pPr>
+            <w:r>
+              <w:rPr>
+                <w:noProof/>
+                <w:sz w:val="28"/>
+                <w:szCs w:val="28"/>
+              </w:rPr>
+              <w:t>errore</w:t>
+            </w:r>
+          </w:p>
+        </w:tc>
+      </w:tr>
+      <w:tr>
+        <w:tc>
+          <w:tcPr>
+            <w:cnfStyle w:val="001000000000" w:firstRow="0" w:lastRow="0" w:firstColumn="1" w:lastColumn="0" w:oddVBand="0" w:evenVBand="0" w:oddHBand="0" w:evenHBand="0" w:firstRowFirstColumn="0" w:firstRowLastColumn="0" w:lastRowFirstColumn="0" w:lastRowLastColumn="0"/>
+            <w:tcW w:w="2547" w:type="dxa"/>
+          </w:tcPr>
+          <w:p>
+            <w:pPr>
+              <w:jc w:val="center"/>
+              <w:rPr>
+                <w:noProof/>
+                <w:sz w:val="28"/>
+                <w:szCs w:val="28"/>
+              </w:rPr>
+            </w:pPr>
+            <w:r>
+              <w:rPr>
+                <w:noProof/>
+                <w:sz w:val="28"/>
+                <w:szCs w:val="28"/>
+              </w:rPr>
+              <w:t>TC_CF_1</w:t>
+            </w:r>
+            <w:r>
+              <w:rPr>
+                <w:noProof/>
+                <w:sz w:val="28"/>
+                <w:szCs w:val="28"/>
+              </w:rPr>
+              <w:t>.2</w:t>
+            </w:r>
+          </w:p>
+        </w:tc>
+        <w:tc>
+          <w:tcPr>
+            <w:tcW w:w="4111" w:type="dxa"/>
+          </w:tcPr>
+          <w:p>
+            <w:pPr>
+              <w:cnfStyle w:val="000000000000" w:firstRow="0" w:lastRow="0" w:firstColumn="0" w:lastColumn="0" w:oddVBand="0" w:evenVBand="0" w:oddHBand="0" w:evenHBand="0" w:firstRowFirstColumn="0" w:firstRowLastColumn="0" w:lastRowFirstColumn="0" w:lastRowLastColumn="0"/>
+              <w:rPr>
+                <w:noProof/>
+                <w:sz w:val="28"/>
+                <w:szCs w:val="28"/>
+              </w:rPr>
+            </w:pPr>
+            <w:r>
+              <w:rPr>
+                <w:noProof/>
+                <w:sz w:val="28"/>
+                <w:szCs w:val="28"/>
+              </w:rPr>
+              <w:t xml:space="preserve">lp3  </w:t>
+            </w:r>
+          </w:p>
+        </w:tc>
+        <w:tc>
+          <w:tcPr>
+            <w:tcW w:w="3118" w:type="dxa"/>
+          </w:tcPr>
+          <w:p>
+            <w:pPr>
+              <w:jc w:val="center"/>
+              <w:cnfStyle w:val="000000000000" w:firstRow="0" w:lastRow="0" w:firstColumn="0" w:lastColumn="0" w:oddVBand="0" w:evenVBand="0" w:oddHBand="0" w:evenHBand="0" w:firstRowFirstColumn="0" w:firstRowLastColumn="0" w:lastRowFirstColumn="0" w:lastRowLastColumn="0"/>
+              <w:rPr>
+                <w:noProof/>
+                <w:sz w:val="28"/>
+                <w:szCs w:val="28"/>
+              </w:rPr>
+            </w:pPr>
+            <w:r>
+              <w:rPr>
+                <w:noProof/>
+                <w:sz w:val="28"/>
+                <w:szCs w:val="28"/>
+              </w:rPr>
+              <w:t>errore</w:t>
+            </w:r>
+          </w:p>
+        </w:tc>
+      </w:tr>
+      <w:tr>
+        <w:trPr>
+          <w:cnfStyle w:val="000000100000" w:firstRow="0" w:lastRow="0" w:firstColumn="0" w:lastColumn="0" w:oddVBand="0" w:evenVBand="0" w:oddHBand="1" w:evenHBand="0" w:firstRowFirstColumn="0" w:firstRowLastColumn="0" w:lastRowFirstColumn="0" w:lastRowLastColumn="0"/>
+        </w:trPr>
+        <w:tc>
+          <w:tcPr>
+            <w:cnfStyle w:val="001000000000" w:firstRow="0" w:lastRow="0" w:firstColumn="1" w:lastColumn="0" w:oddVBand="0" w:evenVBand="0" w:oddHBand="0" w:evenHBand="0" w:firstRowFirstColumn="0" w:firstRowLastColumn="0" w:lastRowFirstColumn="0" w:lastRowLastColumn="0"/>
+            <w:tcW w:w="2547" w:type="dxa"/>
+          </w:tcPr>
+          <w:p>
+            <w:pPr>
+              <w:jc w:val="center"/>
+              <w:rPr>
+                <w:noProof/>
+                <w:sz w:val="28"/>
+                <w:szCs w:val="28"/>
+              </w:rPr>
+            </w:pPr>
+            <w:r>
+              <w:rPr>
+                <w:noProof/>
+                <w:sz w:val="28"/>
+                <w:szCs w:val="28"/>
+              </w:rPr>
+              <w:t>TC_CF_1</w:t>
+            </w:r>
+            <w:r>
+              <w:rPr>
+                <w:noProof/>
+                <w:sz w:val="28"/>
+                <w:szCs w:val="28"/>
+              </w:rPr>
+              <w:t>.3</w:t>
+            </w:r>
+          </w:p>
+        </w:tc>
+        <w:tc>
+          <w:tcPr>
+            <w:tcW w:w="4111" w:type="dxa"/>
+          </w:tcPr>
+          <w:p>
+            <w:pPr>
+              <w:cnfStyle w:val="000000100000" w:firstRow="0" w:lastRow="0" w:firstColumn="0" w:lastColumn="0" w:oddVBand="0" w:evenVBand="0" w:oddHBand="1" w:evenHBand="0" w:firstRowFirstColumn="0" w:firstRowLastColumn="0" w:lastRowFirstColumn="0" w:lastRowLastColumn="0"/>
+              <w:rPr>
+                <w:noProof/>
+                <w:sz w:val="28"/>
+                <w:szCs w:val="28"/>
+              </w:rPr>
+            </w:pPr>
+            <w:r>
+              <w:rPr>
+                <w:noProof/>
+                <w:sz w:val="28"/>
+                <w:szCs w:val="28"/>
+              </w:rPr>
+              <w:t>lp2, fp1</w:t>
+            </w:r>
+          </w:p>
+        </w:tc>
+        <w:tc>
+          <w:tcPr>
+            <w:tcW w:w="3118" w:type="dxa"/>
+          </w:tcPr>
+          <w:p>
+            <w:pPr>
+              <w:jc w:val="center"/>
+              <w:cnfStyle w:val="000000100000" w:firstRow="0" w:lastRow="0" w:firstColumn="0" w:lastColumn="0" w:oddVBand="0" w:evenVBand="0" w:oddHBand="1" w:evenHBand="0" w:firstRowFirstColumn="0" w:firstRowLastColumn="0" w:lastRowFirstColumn="0" w:lastRowLastColumn="0"/>
+              <w:rPr>
+                <w:noProof/>
+                <w:sz w:val="28"/>
+                <w:szCs w:val="28"/>
+              </w:rPr>
+            </w:pPr>
+            <w:r>
+              <w:rPr>
+                <w:noProof/>
+                <w:sz w:val="28"/>
+                <w:szCs w:val="28"/>
+              </w:rPr>
+              <w:t>errore</w:t>
+            </w:r>
+          </w:p>
+        </w:tc>
+      </w:tr>
+      <w:tr>
+        <w:tc>
+          <w:tcPr>
+            <w:cnfStyle w:val="001000000000" w:firstRow="0" w:lastRow="0" w:firstColumn="1" w:lastColumn="0" w:oddVBand="0" w:evenVBand="0" w:oddHBand="0" w:evenHBand="0" w:firstRowFirstColumn="0" w:firstRowLastColumn="0" w:lastRowFirstColumn="0" w:lastRowLastColumn="0"/>
+            <w:tcW w:w="2547" w:type="dxa"/>
+          </w:tcPr>
+          <w:p>
+            <w:pPr>
+              <w:jc w:val="center"/>
+              <w:rPr>
+                <w:noProof/>
+                <w:sz w:val="28"/>
+                <w:szCs w:val="28"/>
+              </w:rPr>
+            </w:pPr>
+            <w:r>
+              <w:rPr>
+                <w:noProof/>
+                <w:sz w:val="28"/>
+                <w:szCs w:val="28"/>
+              </w:rPr>
+              <w:t>TC_CF_1</w:t>
+            </w:r>
+            <w:r>
+              <w:rPr>
+                <w:noProof/>
+                <w:sz w:val="28"/>
+                <w:szCs w:val="28"/>
+              </w:rPr>
+              <w:t>.4</w:t>
+            </w:r>
+          </w:p>
+        </w:tc>
+        <w:tc>
+          <w:tcPr>
+            <w:tcW w:w="4111" w:type="dxa"/>
+          </w:tcPr>
+          <w:p>
+            <w:pPr>
+              <w:cnfStyle w:val="000000000000" w:firstRow="0" w:lastRow="0" w:firstColumn="0" w:lastColumn="0" w:oddVBand="0" w:evenVBand="0" w:oddHBand="0" w:evenHBand="0" w:firstRowFirstColumn="0" w:firstRowLastColumn="0" w:lastRowFirstColumn="0" w:lastRowLastColumn="0"/>
+              <w:rPr>
+                <w:noProof/>
+                <w:sz w:val="28"/>
+                <w:szCs w:val="28"/>
+              </w:rPr>
+            </w:pPr>
+            <w:r>
+              <w:rPr>
+                <w:noProof/>
+                <w:sz w:val="28"/>
+                <w:szCs w:val="28"/>
+              </w:rPr>
+              <w:t>lp2, fp2, up1</w:t>
+            </w:r>
+          </w:p>
+        </w:tc>
+        <w:tc>
+          <w:tcPr>
+            <w:tcW w:w="3118" w:type="dxa"/>
+          </w:tcPr>
+          <w:p>
+            <w:pPr>
+              <w:jc w:val="center"/>
+              <w:cnfStyle w:val="000000000000" w:firstRow="0" w:lastRow="0" w:firstColumn="0" w:lastColumn="0" w:oddVBand="0" w:evenVBand="0" w:oddHBand="0" w:evenHBand="0" w:firstRowFirstColumn="0" w:firstRowLastColumn="0" w:lastRowFirstColumn="0" w:lastRowLastColumn="0"/>
+              <w:rPr>
+                <w:noProof/>
+                <w:sz w:val="28"/>
+                <w:szCs w:val="28"/>
+              </w:rPr>
+            </w:pPr>
+            <w:r>
+              <w:rPr>
+                <w:noProof/>
+                <w:sz w:val="28"/>
+                <w:szCs w:val="28"/>
+              </w:rPr>
+              <w:t>errore</w:t>
+            </w:r>
+          </w:p>
+        </w:tc>
+      </w:tr>
+      <w:tr>
+        <w:trPr>
+          <w:cnfStyle w:val="000000100000" w:firstRow="0" w:lastRow="0" w:firstColumn="0" w:lastColumn="0" w:oddVBand="0" w:evenVBand="0" w:oddHBand="1" w:evenHBand="0" w:firstRowFirstColumn="0" w:firstRowLastColumn="0" w:lastRowFirstColumn="0" w:lastRowLastColumn="0"/>
+        </w:trPr>
+        <w:tc>
+          <w:tcPr>
+            <w:cnfStyle w:val="001000000000" w:firstRow="0" w:lastRow="0" w:firstColumn="1" w:lastColumn="0" w:oddVBand="0" w:evenVBand="0" w:oddHBand="0" w:evenHBand="0" w:firstRowFirstColumn="0" w:firstRowLastColumn="0" w:lastRowFirstColumn="0" w:lastRowLastColumn="0"/>
+            <w:tcW w:w="2547" w:type="dxa"/>
+          </w:tcPr>
+          <w:p>
+            <w:pPr>
+              <w:jc w:val="center"/>
+              <w:rPr>
+                <w:noProof/>
+                <w:sz w:val="28"/>
+                <w:szCs w:val="28"/>
+              </w:rPr>
+            </w:pPr>
+            <w:r>
+              <w:rPr>
+                <w:noProof/>
+                <w:sz w:val="28"/>
+                <w:szCs w:val="28"/>
+              </w:rPr>
+              <w:t>TC_CF_1</w:t>
+            </w:r>
+            <w:r>
+              <w:rPr>
+                <w:noProof/>
+                <w:sz w:val="28"/>
+                <w:szCs w:val="28"/>
+              </w:rPr>
+              <w:t>.5</w:t>
+            </w:r>
+          </w:p>
+        </w:tc>
+        <w:tc>
+          <w:tcPr>
+            <w:tcW w:w="4111" w:type="dxa"/>
+          </w:tcPr>
+          <w:p>
+            <w:pPr>
+              <w:cnfStyle w:val="000000100000" w:firstRow="0" w:lastRow="0" w:firstColumn="0" w:lastColumn="0" w:oddVBand="0" w:evenVBand="0" w:oddHBand="1" w:evenHBand="0" w:firstRowFirstColumn="0" w:firstRowLastColumn="0" w:lastRowFirstColumn="0" w:lastRowLastColumn="0"/>
+              <w:rPr>
+                <w:noProof/>
+                <w:sz w:val="28"/>
+                <w:szCs w:val="28"/>
+              </w:rPr>
+            </w:pPr>
+            <w:r>
+              <w:rPr>
+                <w:noProof/>
+                <w:sz w:val="28"/>
+                <w:szCs w:val="28"/>
+              </w:rPr>
+              <w:t>lp2, fp2, up2, vp1</w:t>
+            </w:r>
+          </w:p>
+        </w:tc>
+        <w:tc>
+          <w:tcPr>
+            <w:tcW w:w="3118" w:type="dxa"/>
+          </w:tcPr>
+          <w:p>
+            <w:pPr>
+              <w:jc w:val="center"/>
+              <w:cnfStyle w:val="000000100000" w:firstRow="0" w:lastRow="0" w:firstColumn="0" w:lastColumn="0" w:oddVBand="0" w:evenVBand="0" w:oddHBand="1" w:evenHBand="0" w:firstRowFirstColumn="0" w:firstRowLastColumn="0" w:lastRowFirstColumn="0" w:lastRowLastColumn="0"/>
+              <w:rPr>
+                <w:noProof/>
+                <w:sz w:val="28"/>
+                <w:szCs w:val="28"/>
+              </w:rPr>
+            </w:pPr>
+            <w:r>
+              <w:rPr>
+                <w:noProof/>
+                <w:sz w:val="28"/>
+                <w:szCs w:val="28"/>
+              </w:rPr>
+              <w:t>errore</w:t>
+            </w:r>
+          </w:p>
+        </w:tc>
+      </w:tr>
+      <w:tr>
+        <w:tc>
+          <w:tcPr>
+            <w:cnfStyle w:val="001000000000" w:firstRow="0" w:lastRow="0" w:firstColumn="1" w:lastColumn="0" w:oddVBand="0" w:evenVBand="0" w:oddHBand="0" w:evenHBand="0" w:firstRowFirstColumn="0" w:firstRowLastColumn="0" w:lastRowFirstColumn="0" w:lastRowLastColumn="0"/>
+            <w:tcW w:w="2547" w:type="dxa"/>
+          </w:tcPr>
+          <w:p>
+            <w:pPr>
+              <w:jc w:val="center"/>
+              <w:rPr>
+                <w:noProof/>
+                <w:sz w:val="28"/>
+                <w:szCs w:val="28"/>
+              </w:rPr>
+            </w:pPr>
+            <w:r>
+              <w:rPr>
+                <w:noProof/>
+                <w:sz w:val="28"/>
+                <w:szCs w:val="28"/>
+              </w:rPr>
+              <w:t>TC_CF_1</w:t>
+            </w:r>
+            <w:r>
+              <w:rPr>
+                <w:noProof/>
+                <w:sz w:val="28"/>
+                <w:szCs w:val="28"/>
+              </w:rPr>
+              <w:t>.6</w:t>
+            </w:r>
+          </w:p>
+        </w:tc>
+        <w:tc>
+          <w:tcPr>
+            <w:tcW w:w="4111" w:type="dxa"/>
+          </w:tcPr>
+          <w:p>
+            <w:pPr>
+              <w:cnfStyle w:val="000000000000" w:firstRow="0" w:lastRow="0" w:firstColumn="0" w:lastColumn="0" w:oddVBand="0" w:evenVBand="0" w:oddHBand="0" w:evenHBand="0" w:firstRowFirstColumn="0" w:firstRowLastColumn="0" w:lastRowFirstColumn="0" w:lastRowLastColumn="0"/>
+              <w:rPr>
+                <w:noProof/>
+                <w:sz w:val="28"/>
+                <w:szCs w:val="28"/>
+              </w:rPr>
+            </w:pPr>
+            <w:r>
+              <w:rPr>
+                <w:noProof/>
+                <w:sz w:val="28"/>
+                <w:szCs w:val="28"/>
+              </w:rPr>
+              <w:t>lp2, fp2, up2, vp2</w:t>
+            </w:r>
+          </w:p>
+        </w:tc>
+        <w:tc>
+          <w:tcPr>
+            <w:tcW w:w="3118" w:type="dxa"/>
+          </w:tcPr>
+          <w:p>
+            <w:pPr>
+              <w:jc w:val="center"/>
+              <w:cnfStyle w:val="000000000000" w:firstRow="0" w:lastRow="0" w:firstColumn="0" w:lastColumn="0" w:oddVBand="0" w:evenVBand="0" w:oddHBand="0" w:evenHBand="0" w:firstRowFirstColumn="0" w:firstRowLastColumn="0" w:lastRowFirstColumn="0" w:lastRowLastColumn="0"/>
+              <w:rPr>
+                <w:noProof/>
+                <w:sz w:val="28"/>
+                <w:szCs w:val="28"/>
+              </w:rPr>
+            </w:pPr>
+            <w:r>
+              <w:rPr>
+                <w:noProof/>
+                <w:sz w:val="28"/>
+                <w:szCs w:val="28"/>
+              </w:rPr>
+              <w:t>successo</w:t>
+            </w:r>
+          </w:p>
+        </w:tc>
+      </w:tr>
+    </w:tbl>
     <w:p>
       <w:pPr>
         <w:pStyle w:val="Titolo"/>
@@ -2153,6 +3454,7 @@
         <w:rPr>
           <w:noProof/>
         </w:rPr>
+        <w:lastRenderedPageBreak/>
         <w:t>RIFERIMENTI</w:t>
       </w:r>
     </w:p>
@@ -2357,6 +3659,95 @@
     </w:lvl>
   </w:abstractNum>
   <w:abstractNum w:abstractNumId="1" w15:restartNumberingAfterBreak="0">
+    <w:nsid w:val="02896A24"/>
+    <w:multiLevelType w:val="hybridMultilevel"/>
+    <w:tmpl w:val="D78A6B52"/>
+    <w:lvl w:ilvl="0" w:tplc="AD86852E">
+      <w:start w:val="1"/>
+      <w:numFmt w:val="decimal"/>
+      <w:lvlText w:val="%1)"/>
+      <w:lvlJc w:val="left"/>
+      <w:pPr>
+        <w:ind w:left="720" w:hanging="360"/>
+      </w:pPr>
+      <w:rPr>
+        <w:rFonts w:hint="default"/>
+      </w:rPr>
+    </w:lvl>
+    <w:lvl w:ilvl="1" w:tplc="04100019" w:tentative="1">
+      <w:start w:val="1"/>
+      <w:numFmt w:val="lowerLetter"/>
+      <w:lvlText w:val="%2."/>
+      <w:lvlJc w:val="left"/>
+      <w:pPr>
+        <w:ind w:left="1440" w:hanging="360"/>
+      </w:pPr>
+    </w:lvl>
+    <w:lvl w:ilvl="2" w:tplc="0410001B" w:tentative="1">
+      <w:start w:val="1"/>
+      <w:numFmt w:val="lowerRoman"/>
+      <w:lvlText w:val="%3."/>
+      <w:lvlJc w:val="right"/>
+      <w:pPr>
+        <w:ind w:left="2160" w:hanging="180"/>
+      </w:pPr>
+    </w:lvl>
+    <w:lvl w:ilvl="3" w:tplc="0410000F" w:tentative="1">
+      <w:start w:val="1"/>
+      <w:numFmt w:val="decimal"/>
+      <w:lvlText w:val="%4."/>
+      <w:lvlJc w:val="left"/>
+      <w:pPr>
+        <w:ind w:left="2880" w:hanging="360"/>
+      </w:pPr>
+    </w:lvl>
+    <w:lvl w:ilvl="4" w:tplc="04100019" w:tentative="1">
+      <w:start w:val="1"/>
+      <w:numFmt w:val="lowerLetter"/>
+      <w:lvlText w:val="%5."/>
+      <w:lvlJc w:val="left"/>
+      <w:pPr>
+        <w:ind w:left="3600" w:hanging="360"/>
+      </w:pPr>
+    </w:lvl>
+    <w:lvl w:ilvl="5" w:tplc="0410001B" w:tentative="1">
+      <w:start w:val="1"/>
+      <w:numFmt w:val="lowerRoman"/>
+      <w:lvlText w:val="%6."/>
+      <w:lvlJc w:val="right"/>
+      <w:pPr>
+        <w:ind w:left="4320" w:hanging="180"/>
+      </w:pPr>
+    </w:lvl>
+    <w:lvl w:ilvl="6" w:tplc="0410000F" w:tentative="1">
+      <w:start w:val="1"/>
+      <w:numFmt w:val="decimal"/>
+      <w:lvlText w:val="%7."/>
+      <w:lvlJc w:val="left"/>
+      <w:pPr>
+        <w:ind w:left="5040" w:hanging="360"/>
+      </w:pPr>
+    </w:lvl>
+    <w:lvl w:ilvl="7" w:tplc="04100019" w:tentative="1">
+      <w:start w:val="1"/>
+      <w:numFmt w:val="lowerLetter"/>
+      <w:lvlText w:val="%8."/>
+      <w:lvlJc w:val="left"/>
+      <w:pPr>
+        <w:ind w:left="5760" w:hanging="360"/>
+      </w:pPr>
+    </w:lvl>
+    <w:lvl w:ilvl="8" w:tplc="0410001B" w:tentative="1">
+      <w:start w:val="1"/>
+      <w:numFmt w:val="lowerRoman"/>
+      <w:lvlText w:val="%9."/>
+      <w:lvlJc w:val="right"/>
+      <w:pPr>
+        <w:ind w:left="6480" w:hanging="180"/>
+      </w:pPr>
+    </w:lvl>
+  </w:abstractNum>
+  <w:abstractNum w:abstractNumId="2" w15:restartNumberingAfterBreak="0">
     <w:nsid w:val="06232FB2"/>
     <w:multiLevelType w:val="hybridMultilevel"/>
     <w:tmpl w:val="1ECE41B8"/>
@@ -2469,7 +3860,96 @@
       </w:rPr>
     </w:lvl>
   </w:abstractNum>
-  <w:abstractNum w:abstractNumId="2" w15:restartNumberingAfterBreak="0">
+  <w:abstractNum w:abstractNumId="3" w15:restartNumberingAfterBreak="0">
+    <w:nsid w:val="26472D18"/>
+    <w:multiLevelType w:val="hybridMultilevel"/>
+    <w:tmpl w:val="DB26CCA8"/>
+    <w:lvl w:ilvl="0" w:tplc="EA30B66C">
+      <w:start w:val="1"/>
+      <w:numFmt w:val="decimal"/>
+      <w:lvlText w:val="%1)"/>
+      <w:lvlJc w:val="left"/>
+      <w:pPr>
+        <w:ind w:left="720" w:hanging="360"/>
+      </w:pPr>
+      <w:rPr>
+        <w:rFonts w:hint="default"/>
+      </w:rPr>
+    </w:lvl>
+    <w:lvl w:ilvl="1" w:tplc="04100019" w:tentative="1">
+      <w:start w:val="1"/>
+      <w:numFmt w:val="lowerLetter"/>
+      <w:lvlText w:val="%2."/>
+      <w:lvlJc w:val="left"/>
+      <w:pPr>
+        <w:ind w:left="1440" w:hanging="360"/>
+      </w:pPr>
+    </w:lvl>
+    <w:lvl w:ilvl="2" w:tplc="0410001B" w:tentative="1">
+      <w:start w:val="1"/>
+      <w:numFmt w:val="lowerRoman"/>
+      <w:lvlText w:val="%3."/>
+      <w:lvlJc w:val="right"/>
+      <w:pPr>
+        <w:ind w:left="2160" w:hanging="180"/>
+      </w:pPr>
+    </w:lvl>
+    <w:lvl w:ilvl="3" w:tplc="0410000F" w:tentative="1">
+      <w:start w:val="1"/>
+      <w:numFmt w:val="decimal"/>
+      <w:lvlText w:val="%4."/>
+      <w:lvlJc w:val="left"/>
+      <w:pPr>
+        <w:ind w:left="2880" w:hanging="360"/>
+      </w:pPr>
+    </w:lvl>
+    <w:lvl w:ilvl="4" w:tplc="04100019" w:tentative="1">
+      <w:start w:val="1"/>
+      <w:numFmt w:val="lowerLetter"/>
+      <w:lvlText w:val="%5."/>
+      <w:lvlJc w:val="left"/>
+      <w:pPr>
+        <w:ind w:left="3600" w:hanging="360"/>
+      </w:pPr>
+    </w:lvl>
+    <w:lvl w:ilvl="5" w:tplc="0410001B" w:tentative="1">
+      <w:start w:val="1"/>
+      <w:numFmt w:val="lowerRoman"/>
+      <w:lvlText w:val="%6."/>
+      <w:lvlJc w:val="right"/>
+      <w:pPr>
+        <w:ind w:left="4320" w:hanging="180"/>
+      </w:pPr>
+    </w:lvl>
+    <w:lvl w:ilvl="6" w:tplc="0410000F" w:tentative="1">
+      <w:start w:val="1"/>
+      <w:numFmt w:val="decimal"/>
+      <w:lvlText w:val="%7."/>
+      <w:lvlJc w:val="left"/>
+      <w:pPr>
+        <w:ind w:left="5040" w:hanging="360"/>
+      </w:pPr>
+    </w:lvl>
+    <w:lvl w:ilvl="7" w:tplc="04100019" w:tentative="1">
+      <w:start w:val="1"/>
+      <w:numFmt w:val="lowerLetter"/>
+      <w:lvlText w:val="%8."/>
+      <w:lvlJc w:val="left"/>
+      <w:pPr>
+        <w:ind w:left="5760" w:hanging="360"/>
+      </w:pPr>
+    </w:lvl>
+    <w:lvl w:ilvl="8" w:tplc="0410001B" w:tentative="1">
+      <w:start w:val="1"/>
+      <w:numFmt w:val="lowerRoman"/>
+      <w:lvlText w:val="%9."/>
+      <w:lvlJc w:val="right"/>
+      <w:pPr>
+        <w:ind w:left="6480" w:hanging="180"/>
+      </w:pPr>
+    </w:lvl>
+  </w:abstractNum>
+  <w:abstractNum w:abstractNumId="4" w15:restartNumberingAfterBreak="0">
     <w:nsid w:val="29B704F4"/>
     <w:multiLevelType w:val="hybridMultilevel"/>
     <w:tmpl w:val="129E7786"/>
@@ -2582,7 +4062,96 @@
       </w:rPr>
     </w:lvl>
   </w:abstractNum>
-  <w:abstractNum w:abstractNumId="3" w15:restartNumberingAfterBreak="0">
+  <w:abstractNum w:abstractNumId="5" w15:restartNumberingAfterBreak="0">
+    <w:nsid w:val="34794D4A"/>
+    <w:multiLevelType w:val="hybridMultilevel"/>
+    <w:tmpl w:val="FA345338"/>
+    <w:lvl w:ilvl="0" w:tplc="1894446A">
+      <w:start w:val="1"/>
+      <w:numFmt w:val="decimal"/>
+      <w:lvlText w:val="%1)"/>
+      <w:lvlJc w:val="left"/>
+      <w:pPr>
+        <w:ind w:left="720" w:hanging="360"/>
+      </w:pPr>
+      <w:rPr>
+        <w:rFonts w:hint="default"/>
+      </w:rPr>
+    </w:lvl>
+    <w:lvl w:ilvl="1" w:tplc="04100019" w:tentative="1">
+      <w:start w:val="1"/>
+      <w:numFmt w:val="lowerLetter"/>
+      <w:lvlText w:val="%2."/>
+      <w:lvlJc w:val="left"/>
+      <w:pPr>
+        <w:ind w:left="1440" w:hanging="360"/>
+      </w:pPr>
+    </w:lvl>
+    <w:lvl w:ilvl="2" w:tplc="0410001B" w:tentative="1">
+      <w:start w:val="1"/>
+      <w:numFmt w:val="lowerRoman"/>
+      <w:lvlText w:val="%3."/>
+      <w:lvlJc w:val="right"/>
+      <w:pPr>
+        <w:ind w:left="2160" w:hanging="180"/>
+      </w:pPr>
+    </w:lvl>
+    <w:lvl w:ilvl="3" w:tplc="0410000F" w:tentative="1">
+      <w:start w:val="1"/>
+      <w:numFmt w:val="decimal"/>
+      <w:lvlText w:val="%4."/>
+      <w:lvlJc w:val="left"/>
+      <w:pPr>
+        <w:ind w:left="2880" w:hanging="360"/>
+      </w:pPr>
+    </w:lvl>
+    <w:lvl w:ilvl="4" w:tplc="04100019" w:tentative="1">
+      <w:start w:val="1"/>
+      <w:numFmt w:val="lowerLetter"/>
+      <w:lvlText w:val="%5."/>
+      <w:lvlJc w:val="left"/>
+      <w:pPr>
+        <w:ind w:left="3600" w:hanging="360"/>
+      </w:pPr>
+    </w:lvl>
+    <w:lvl w:ilvl="5" w:tplc="0410001B" w:tentative="1">
+      <w:start w:val="1"/>
+      <w:numFmt w:val="lowerRoman"/>
+      <w:lvlText w:val="%6."/>
+      <w:lvlJc w:val="right"/>
+      <w:pPr>
+        <w:ind w:left="4320" w:hanging="180"/>
+      </w:pPr>
+    </w:lvl>
+    <w:lvl w:ilvl="6" w:tplc="0410000F" w:tentative="1">
+      <w:start w:val="1"/>
+      <w:numFmt w:val="decimal"/>
+      <w:lvlText w:val="%7."/>
+      <w:lvlJc w:val="left"/>
+      <w:pPr>
+        <w:ind w:left="5040" w:hanging="360"/>
+      </w:pPr>
+    </w:lvl>
+    <w:lvl w:ilvl="7" w:tplc="04100019" w:tentative="1">
+      <w:start w:val="1"/>
+      <w:numFmt w:val="lowerLetter"/>
+      <w:lvlText w:val="%8."/>
+      <w:lvlJc w:val="left"/>
+      <w:pPr>
+        <w:ind w:left="5760" w:hanging="360"/>
+      </w:pPr>
+    </w:lvl>
+    <w:lvl w:ilvl="8" w:tplc="0410001B" w:tentative="1">
+      <w:start w:val="1"/>
+      <w:numFmt w:val="lowerRoman"/>
+      <w:lvlText w:val="%9."/>
+      <w:lvlJc w:val="right"/>
+      <w:pPr>
+        <w:ind w:left="6480" w:hanging="180"/>
+      </w:pPr>
+    </w:lvl>
+  </w:abstractNum>
+  <w:abstractNum w:abstractNumId="6" w15:restartNumberingAfterBreak="0">
     <w:nsid w:val="62481F87"/>
     <w:multiLevelType w:val="hybridMultilevel"/>
     <w:tmpl w:val="9E78CD2C"/>
@@ -2695,7 +4264,7 @@
       </w:rPr>
     </w:lvl>
   </w:abstractNum>
-  <w:abstractNum w:abstractNumId="4" w15:restartNumberingAfterBreak="0">
+  <w:abstractNum w:abstractNumId="7" w15:restartNumberingAfterBreak="0">
     <w:nsid w:val="6C3B5195"/>
     <w:multiLevelType w:val="hybridMultilevel"/>
     <w:tmpl w:val="29422F78"/>
@@ -2808,7 +4377,7 @@
       </w:rPr>
     </w:lvl>
   </w:abstractNum>
-  <w:abstractNum w:abstractNumId="5" w15:restartNumberingAfterBreak="0">
+  <w:abstractNum w:abstractNumId="8" w15:restartNumberingAfterBreak="0">
     <w:nsid w:val="6CB2481E"/>
     <w:multiLevelType w:val="hybridMultilevel"/>
     <w:tmpl w:val="F21C9D70"/>
@@ -2921,7 +4490,7 @@
       </w:rPr>
     </w:lvl>
   </w:abstractNum>
-  <w:abstractNum w:abstractNumId="6" w15:restartNumberingAfterBreak="0">
+  <w:abstractNum w:abstractNumId="9" w15:restartNumberingAfterBreak="0">
     <w:nsid w:val="6D2E4F78"/>
     <w:multiLevelType w:val="hybridMultilevel"/>
     <w:tmpl w:val="C4187BBA"/>
@@ -3034,7 +4603,96 @@
       </w:rPr>
     </w:lvl>
   </w:abstractNum>
-  <w:abstractNum w:abstractNumId="7" w15:restartNumberingAfterBreak="0">
+  <w:abstractNum w:abstractNumId="10" w15:restartNumberingAfterBreak="0">
+    <w:nsid w:val="73711850"/>
+    <w:multiLevelType w:val="hybridMultilevel"/>
+    <w:tmpl w:val="3364CA4A"/>
+    <w:lvl w:ilvl="0" w:tplc="58727746">
+      <w:start w:val="1"/>
+      <w:numFmt w:val="decimal"/>
+      <w:lvlText w:val="%1)"/>
+      <w:lvlJc w:val="left"/>
+      <w:pPr>
+        <w:ind w:left="720" w:hanging="360"/>
+      </w:pPr>
+      <w:rPr>
+        <w:rFonts w:hint="default"/>
+      </w:rPr>
+    </w:lvl>
+    <w:lvl w:ilvl="1" w:tplc="04100019" w:tentative="1">
+      <w:start w:val="1"/>
+      <w:numFmt w:val="lowerLetter"/>
+      <w:lvlText w:val="%2."/>
+      <w:lvlJc w:val="left"/>
+      <w:pPr>
+        <w:ind w:left="1440" w:hanging="360"/>
+      </w:pPr>
+    </w:lvl>
+    <w:lvl w:ilvl="2" w:tplc="0410001B" w:tentative="1">
+      <w:start w:val="1"/>
+      <w:numFmt w:val="lowerRoman"/>
+      <w:lvlText w:val="%3."/>
+      <w:lvlJc w:val="right"/>
+      <w:pPr>
+        <w:ind w:left="2160" w:hanging="180"/>
+      </w:pPr>
+    </w:lvl>
+    <w:lvl w:ilvl="3" w:tplc="0410000F" w:tentative="1">
+      <w:start w:val="1"/>
+      <w:numFmt w:val="decimal"/>
+      <w:lvlText w:val="%4."/>
+      <w:lvlJc w:val="left"/>
+      <w:pPr>
+        <w:ind w:left="2880" w:hanging="360"/>
+      </w:pPr>
+    </w:lvl>
+    <w:lvl w:ilvl="4" w:tplc="04100019" w:tentative="1">
+      <w:start w:val="1"/>
+      <w:numFmt w:val="lowerLetter"/>
+      <w:lvlText w:val="%5."/>
+      <w:lvlJc w:val="left"/>
+      <w:pPr>
+        <w:ind w:left="3600" w:hanging="360"/>
+      </w:pPr>
+    </w:lvl>
+    <w:lvl w:ilvl="5" w:tplc="0410001B" w:tentative="1">
+      <w:start w:val="1"/>
+      <w:numFmt w:val="lowerRoman"/>
+      <w:lvlText w:val="%6."/>
+      <w:lvlJc w:val="right"/>
+      <w:pPr>
+        <w:ind w:left="4320" w:hanging="180"/>
+      </w:pPr>
+    </w:lvl>
+    <w:lvl w:ilvl="6" w:tplc="0410000F" w:tentative="1">
+      <w:start w:val="1"/>
+      <w:numFmt w:val="decimal"/>
+      <w:lvlText w:val="%7."/>
+      <w:lvlJc w:val="left"/>
+      <w:pPr>
+        <w:ind w:left="5040" w:hanging="360"/>
+      </w:pPr>
+    </w:lvl>
+    <w:lvl w:ilvl="7" w:tplc="04100019" w:tentative="1">
+      <w:start w:val="1"/>
+      <w:numFmt w:val="lowerLetter"/>
+      <w:lvlText w:val="%8."/>
+      <w:lvlJc w:val="left"/>
+      <w:pPr>
+        <w:ind w:left="5760" w:hanging="360"/>
+      </w:pPr>
+    </w:lvl>
+    <w:lvl w:ilvl="8" w:tplc="0410001B" w:tentative="1">
+      <w:start w:val="1"/>
+      <w:numFmt w:val="lowerRoman"/>
+      <w:lvlText w:val="%9."/>
+      <w:lvlJc w:val="right"/>
+      <w:pPr>
+        <w:ind w:left="6480" w:hanging="180"/>
+      </w:pPr>
+    </w:lvl>
+  </w:abstractNum>
+  <w:abstractNum w:abstractNumId="11" w15:restartNumberingAfterBreak="0">
     <w:nsid w:val="78104E34"/>
     <w:multiLevelType w:val="hybridMultilevel"/>
     <w:tmpl w:val="E684F816"/>
@@ -3148,28 +4806,40 @@
     </w:lvl>
   </w:abstractNum>
   <w:num w:numId="1" w16cid:durableId="1157765978">
-    <w:abstractNumId w:val="1"/>
+    <w:abstractNumId w:val="2"/>
   </w:num>
   <w:num w:numId="2" w16cid:durableId="2134207487">
-    <w:abstractNumId w:val="3"/>
+    <w:abstractNumId w:val="6"/>
   </w:num>
   <w:num w:numId="3" w16cid:durableId="1600603129">
-    <w:abstractNumId w:val="7"/>
+    <w:abstractNumId w:val="11"/>
   </w:num>
   <w:num w:numId="4" w16cid:durableId="2004553419">
-    <w:abstractNumId w:val="2"/>
+    <w:abstractNumId w:val="4"/>
   </w:num>
   <w:num w:numId="5" w16cid:durableId="894924470">
     <w:abstractNumId w:val="0"/>
   </w:num>
   <w:num w:numId="6" w16cid:durableId="768237556">
-    <w:abstractNumId w:val="5"/>
+    <w:abstractNumId w:val="8"/>
   </w:num>
   <w:num w:numId="7" w16cid:durableId="1264191570">
-    <w:abstractNumId w:val="6"/>
+    <w:abstractNumId w:val="9"/>
   </w:num>
   <w:num w:numId="8" w16cid:durableId="1713311907">
-    <w:abstractNumId w:val="4"/>
+    <w:abstractNumId w:val="7"/>
+  </w:num>
+  <w:num w:numId="9" w16cid:durableId="126094228">
+    <w:abstractNumId w:val="1"/>
+  </w:num>
+  <w:num w:numId="10" w16cid:durableId="1077021226">
+    <w:abstractNumId w:val="10"/>
+  </w:num>
+  <w:num w:numId="11" w16cid:durableId="983242652">
+    <w:abstractNumId w:val="3"/>
+  </w:num>
+  <w:num w:numId="12" w16cid:durableId="1832746396">
+    <w:abstractNumId w:val="5"/>
   </w:num>
 </w:numbering>
 </file>
@@ -3572,7 +5242,7 @@
   <w:style w:type="paragraph" w:default="1" w:styleId="Normale">
     <w:name w:val="Normal"/>
     <w:qFormat/>
-    <w:rsid w:val="00CC49C7"/>
+    <w:rsid w:val="00AC6575"/>
   </w:style>
   <w:style w:type="paragraph" w:styleId="Titolo1">
     <w:name w:val="heading 1"/>
@@ -3743,6 +5413,131 @@
     <w:rPr>
       <w:lang w:eastAsia="it-IT"/>
     </w:rPr>
+  </w:style>
+  <w:style w:type="table" w:styleId="Grigliatabella">
+    <w:name w:val="Table Grid"/>
+    <w:basedOn w:val="Tabellanormale"/>
+    <w:uiPriority w:val="39"/>
+    <w:rsid w:val="00264F72"/>
+    <w:pPr>
+      <w:spacing w:after="0" w:line="240" w:lineRule="auto"/>
+    </w:pPr>
+    <w:tblPr>
+      <w:tblBorders>
+        <w:top w:val="single" w:sz="4" w:space="0" w:color="auto"/>
+        <w:left w:val="single" w:sz="4" w:space="0" w:color="auto"/>
+        <w:bottom w:val="single" w:sz="4" w:space="0" w:color="auto"/>
+        <w:right w:val="single" w:sz="4" w:space="0" w:color="auto"/>
+        <w:insideH w:val="single" w:sz="4" w:space="0" w:color="auto"/>
+        <w:insideV w:val="single" w:sz="4" w:space="0" w:color="auto"/>
+      </w:tblBorders>
+    </w:tblPr>
+  </w:style>
+  <w:style w:type="table" w:styleId="Tabellagriglia5scura-colore1">
+    <w:name w:val="Grid Table 5 Dark Accent 1"/>
+    <w:basedOn w:val="Tabellanormale"/>
+    <w:uiPriority w:val="50"/>
+    <w:rsid w:val="006A6447"/>
+    <w:pPr>
+      <w:spacing w:after="0" w:line="240" w:lineRule="auto"/>
+    </w:pPr>
+    <w:tblPr>
+      <w:tblStyleRowBandSize w:val="1"/>
+      <w:tblStyleColBandSize w:val="1"/>
+      <w:tblBorders>
+        <w:top w:val="single" w:sz="4" w:space="0" w:color="FFFFFF" w:themeColor="background1"/>
+        <w:left w:val="single" w:sz="4" w:space="0" w:color="FFFFFF" w:themeColor="background1"/>
+        <w:bottom w:val="single" w:sz="4" w:space="0" w:color="FFFFFF" w:themeColor="background1"/>
+        <w:right w:val="single" w:sz="4" w:space="0" w:color="FFFFFF" w:themeColor="background1"/>
+        <w:insideH w:val="single" w:sz="4" w:space="0" w:color="FFFFFF" w:themeColor="background1"/>
+        <w:insideV w:val="single" w:sz="4" w:space="0" w:color="FFFFFF" w:themeColor="background1"/>
+      </w:tblBorders>
+    </w:tblPr>
+    <w:tcPr>
+      <w:shd w:val="clear" w:color="auto" w:fill="D9E2F3" w:themeFill="accent1" w:themeFillTint="33"/>
+    </w:tcPr>
+    <w:tblStylePr w:type="firstRow">
+      <w:rPr>
+        <w:b/>
+        <w:bCs/>
+        <w:color w:val="FFFFFF" w:themeColor="background1"/>
+      </w:rPr>
+      <w:tblPr/>
+      <w:tcPr>
+        <w:tcBorders>
+          <w:top w:val="single" w:sz="4" w:space="0" w:color="FFFFFF" w:themeColor="background1"/>
+          <w:left w:val="single" w:sz="4" w:space="0" w:color="FFFFFF" w:themeColor="background1"/>
+          <w:right w:val="single" w:sz="4" w:space="0" w:color="FFFFFF" w:themeColor="background1"/>
+          <w:insideH w:val="nil"/>
+          <w:insideV w:val="nil"/>
+        </w:tcBorders>
+        <w:shd w:val="clear" w:color="auto" w:fill="4472C4" w:themeFill="accent1"/>
+      </w:tcPr>
+    </w:tblStylePr>
+    <w:tblStylePr w:type="lastRow">
+      <w:rPr>
+        <w:b/>
+        <w:bCs/>
+        <w:color w:val="FFFFFF" w:themeColor="background1"/>
+      </w:rPr>
+      <w:tblPr/>
+      <w:tcPr>
+        <w:tcBorders>
+          <w:left w:val="single" w:sz="4" w:space="0" w:color="FFFFFF" w:themeColor="background1"/>
+          <w:bottom w:val="single" w:sz="4" w:space="0" w:color="FFFFFF" w:themeColor="background1"/>
+          <w:right w:val="single" w:sz="4" w:space="0" w:color="FFFFFF" w:themeColor="background1"/>
+          <w:insideH w:val="nil"/>
+          <w:insideV w:val="nil"/>
+        </w:tcBorders>
+        <w:shd w:val="clear" w:color="auto" w:fill="4472C4" w:themeFill="accent1"/>
+      </w:tcPr>
+    </w:tblStylePr>
+    <w:tblStylePr w:type="firstCol">
+      <w:rPr>
+        <w:b/>
+        <w:bCs/>
+        <w:color w:val="FFFFFF" w:themeColor="background1"/>
+      </w:rPr>
+      <w:tblPr/>
+      <w:tcPr>
+        <w:tcBorders>
+          <w:top w:val="single" w:sz="4" w:space="0" w:color="FFFFFF" w:themeColor="background1"/>
+          <w:left w:val="single" w:sz="4" w:space="0" w:color="FFFFFF" w:themeColor="background1"/>
+          <w:bottom w:val="single" w:sz="4" w:space="0" w:color="FFFFFF" w:themeColor="background1"/>
+          <w:insideV w:val="nil"/>
+        </w:tcBorders>
+        <w:shd w:val="clear" w:color="auto" w:fill="4472C4" w:themeFill="accent1"/>
+      </w:tcPr>
+    </w:tblStylePr>
+    <w:tblStylePr w:type="lastCol">
+      <w:rPr>
+        <w:b/>
+        <w:bCs/>
+        <w:color w:val="FFFFFF" w:themeColor="background1"/>
+      </w:rPr>
+      <w:tblPr/>
+      <w:tcPr>
+        <w:tcBorders>
+          <w:top w:val="single" w:sz="4" w:space="0" w:color="FFFFFF" w:themeColor="background1"/>
+          <w:bottom w:val="single" w:sz="4" w:space="0" w:color="FFFFFF" w:themeColor="background1"/>
+          <w:right w:val="single" w:sz="4" w:space="0" w:color="FFFFFF" w:themeColor="background1"/>
+          <w:insideV w:val="nil"/>
+        </w:tcBorders>
+        <w:shd w:val="clear" w:color="auto" w:fill="4472C4" w:themeFill="accent1"/>
+      </w:tcPr>
+    </w:tblStylePr>
+    <w:tblStylePr w:type="band1Vert">
+      <w:tblPr/>
+      <w:tcPr>
+        <w:shd w:val="clear" w:color="auto" w:fill="B4C6E7" w:themeFill="accent1" w:themeFillTint="66"/>
+      </w:tcPr>
+    </w:tblStylePr>
+    <w:tblStylePr w:type="band1Horz">
+      <w:tblPr/>
+      <w:tcPr>
+        <w:shd w:val="clear" w:color="auto" w:fill="B4C6E7" w:themeFill="accent1" w:themeFillTint="66"/>
+      </w:tcPr>
+    </w:tblStylePr>
   </w:style>
 </w:styles>
 </file>

</xml_diff>